<commit_message>
Fix minor typos in Chap 7 notes
</commit_message>
<xml_diff>
--- a/Chapter_7/Chapter_7.docx
+++ b/Chapter_7/Chapter_7.docx
@@ -152,7 +152,16 @@
         </w:numPr>
       </w:pPr>
       <w:r>
-        <w:t xml:space="preserve">the disclosure is impliedly authorized OR</w:t>
+        <w:t xml:space="preserve">the disclosure is impliedly authorized</w:t>
+      </w:r>
+      <w:r>
+        <w:t xml:space="preserve"> </w:t>
+      </w:r>
+      <w:r>
+        <w:rPr>
+          <w:i/>
+        </w:rPr>
+        <w:t xml:space="preserve">or</w:t>
       </w:r>
     </w:p>
     <w:p>
@@ -233,48 +242,7 @@
         <w:pStyle w:val="BodyText"/>
       </w:pPr>
       <w:r>
-        <w:t xml:space="preserve">A lawyer shall not reveal information relating to the representation of a client unless the client gives informed consent, the disclosure is impliedly authorized in order to carry out the representation or the disclosure is permitted by paragraph (b).</w:t>
-      </w:r>
-    </w:p>
-    <w:p>
-      <w:pPr>
-        <w:pStyle w:val="Heading4"/>
-      </w:pPr>
-      <w:bookmarkStart w:id="25" w:name="exceptions"/>
-      <w:r>
-        <w:t xml:space="preserve">Exceptions</w:t>
-      </w:r>
-      <w:bookmarkEnd w:id="25"/>
-    </w:p>
-    <w:p>
-      <w:pPr>
-        <w:pStyle w:val="FirstParagraph"/>
-      </w:pPr>
-      <w:r>
-        <w:t xml:space="preserve">Part (b) of the same rule lists seven exceptions to the overarching command of thou shalt not disclose confidential information.</w:t>
-      </w:r>
-    </w:p>
-    <w:p>
-      <w:pPr>
-        <w:pStyle w:val="BodyText"/>
-      </w:pPr>
-      <w:r>
-        <w:t xml:space="preserve">A lawyer</w:t>
-      </w:r>
-      <w:r>
-        <w:t xml:space="preserve"> </w:t>
-      </w:r>
-      <w:r>
-        <w:rPr>
-          <w:i/>
-        </w:rPr>
-        <w:t xml:space="preserve">may</w:t>
-      </w:r>
-      <w:r>
-        <w:t xml:space="preserve"> </w:t>
-      </w:r>
-      <w:r>
-        <w:t xml:space="preserve">reveal confidential information … if necessary:</w:t>
+        <w:t xml:space="preserve">A lawyer shall not reveal information relating to the representation of a client unless:</w:t>
       </w:r>
     </w:p>
     <w:p>
@@ -286,7 +254,7 @@
         </w:numPr>
       </w:pPr>
       <w:r>
-        <w:t xml:space="preserve">to prevent reasonably certain death or substantial bodily harm;</w:t>
+        <w:t xml:space="preserve">the client gives informed consent,</w:t>
       </w:r>
     </w:p>
     <w:p>
@@ -298,7 +266,7 @@
         </w:numPr>
       </w:pPr>
       <w:r>
-        <w:t xml:space="preserve">to prevent the client from committing a crime or fraud that … [will] cause substantial injury … [$ or property].</w:t>
+        <w:t xml:space="preserve">the disclosure is impliedly authorized in order to carry out the representation</w:t>
       </w:r>
     </w:p>
     <w:p>
@@ -310,50 +278,127 @@
         </w:numPr>
       </w:pPr>
       <w:r>
-        <w:t xml:space="preserve">to prevent mitigate or rectify substantial injury [$ or property] that … [will] result or has resulted from the client’s commission of a crime or fraud</w:t>
+        <w:t xml:space="preserve">or the disclosure is permitted by paragraph (b).</w:t>
+      </w:r>
+    </w:p>
+    <w:p>
+      <w:pPr>
+        <w:pStyle w:val="Heading4"/>
+      </w:pPr>
+      <w:bookmarkStart w:id="25" w:name="exceptions"/>
+      <w:r>
+        <w:t xml:space="preserve">Exceptions</w:t>
+      </w:r>
+      <w:bookmarkEnd w:id="25"/>
+    </w:p>
+    <w:p>
+      <w:pPr>
+        <w:pStyle w:val="FirstParagraph"/>
+      </w:pPr>
+      <w:r>
+        <w:t xml:space="preserve">Part (b) of the same rule lists seven exceptions to the overarching command of thou shalt not disclose confidential information.</w:t>
+      </w:r>
+    </w:p>
+    <w:p>
+      <w:pPr>
+        <w:pStyle w:val="BodyText"/>
+      </w:pPr>
+      <w:r>
+        <w:t xml:space="preserve">A lawyer</w:t>
+      </w:r>
+      <w:r>
+        <w:t xml:space="preserve"> </w:t>
+      </w:r>
+      <w:r>
+        <w:rPr>
+          <w:i/>
+        </w:rPr>
+        <w:t xml:space="preserve">may</w:t>
+      </w:r>
+      <w:r>
+        <w:t xml:space="preserve"> </w:t>
+      </w:r>
+      <w:r>
+        <w:t xml:space="preserve">reveal confidential information … if necessary:</w:t>
       </w:r>
     </w:p>
     <w:p>
       <w:pPr>
         <w:pStyle w:val="Compact"/>
         <w:numPr>
-          <w:numId w:val="1002"/>
+          <w:numId w:val="1003"/>
           <w:ilvl w:val="0"/>
         </w:numPr>
       </w:pPr>
       <w:r>
-        <w:t xml:space="preserve">to get legal advice about complying with these Rules;</w:t>
+        <w:t xml:space="preserve">to prevent reasonably certain death or substantial bodily harm;</w:t>
       </w:r>
     </w:p>
     <w:p>
       <w:pPr>
         <w:pStyle w:val="Compact"/>
         <w:numPr>
-          <w:numId w:val="1002"/>
+          <w:numId w:val="1003"/>
           <w:ilvl w:val="0"/>
         </w:numPr>
       </w:pPr>
       <w:r>
-        <w:t xml:space="preserve">to establish a claim or defense on behalf of the lawyer … or</w:t>
+        <w:t xml:space="preserve">to prevent the client from committing a crime or fraud that … [will] cause substantial injury … [$ or property].</w:t>
       </w:r>
     </w:p>
     <w:p>
       <w:pPr>
         <w:pStyle w:val="Compact"/>
         <w:numPr>
-          <w:numId w:val="1002"/>
+          <w:numId w:val="1003"/>
           <w:ilvl w:val="0"/>
         </w:numPr>
       </w:pPr>
       <w:r>
-        <w:t xml:space="preserve">to comply with other law or a court order.</w:t>
+        <w:t xml:space="preserve">to prevent mitigate or rectify substantial injury [$ or property] that … [will] result or has resulted from the client’s commission of a crime or fraud</w:t>
       </w:r>
     </w:p>
     <w:p>
       <w:pPr>
         <w:pStyle w:val="Compact"/>
         <w:numPr>
-          <w:numId w:val="1002"/>
+          <w:numId w:val="1003"/>
+          <w:ilvl w:val="0"/>
+        </w:numPr>
+      </w:pPr>
+      <w:r>
+        <w:t xml:space="preserve">to get legal advice about complying with these Rules;</w:t>
+      </w:r>
+    </w:p>
+    <w:p>
+      <w:pPr>
+        <w:pStyle w:val="Compact"/>
+        <w:numPr>
+          <w:numId w:val="1003"/>
+          <w:ilvl w:val="0"/>
+        </w:numPr>
+      </w:pPr>
+      <w:r>
+        <w:t xml:space="preserve">to establish a claim or defense on behalf of the lawyer … or</w:t>
+      </w:r>
+    </w:p>
+    <w:p>
+      <w:pPr>
+        <w:pStyle w:val="Compact"/>
+        <w:numPr>
+          <w:numId w:val="1003"/>
+          <w:ilvl w:val="0"/>
+        </w:numPr>
+      </w:pPr>
+      <w:r>
+        <w:t xml:space="preserve">to comply with other law or a court order.</w:t>
+      </w:r>
+    </w:p>
+    <w:p>
+      <w:pPr>
+        <w:pStyle w:val="Compact"/>
+        <w:numPr>
+          <w:numId w:val="1003"/>
           <w:ilvl w:val="0"/>
         </w:numPr>
       </w:pPr>
@@ -559,7 +604,22 @@
         <w:pStyle w:val="FirstParagraph"/>
       </w:pPr>
       <w:r>
-        <w:t xml:space="preserve">Old Rule 1.6(b)(1) required IMMINENT death or serious bodily harm.</w:t>
+        <w:t xml:space="preserve">Old Rule 1.6(b)(1) required</w:t>
+      </w:r>
+      <w:r>
+        <w:t xml:space="preserve"> </w:t>
+      </w:r>
+      <w:r>
+        <w:rPr>
+          <w:i/>
+        </w:rPr>
+        <w:t xml:space="preserve">imminent</w:t>
+      </w:r>
+      <w:r>
+        <w:t xml:space="preserve"> </w:t>
+      </w:r>
+      <w:r>
+        <w:t xml:space="preserve">death or serious bodily harm.</w:t>
       </w:r>
       <w:r>
         <w:t xml:space="preserve"> </w:t>
@@ -737,7 +797,7 @@
       <w:pPr>
         <w:pStyle w:val="Compact"/>
         <w:numPr>
-          <w:numId w:val="1003"/>
+          <w:numId w:val="1004"/>
           <w:ilvl w:val="0"/>
         </w:numPr>
       </w:pPr>
@@ -757,7 +817,7 @@
       <w:pPr>
         <w:pStyle w:val="Compact"/>
         <w:numPr>
-          <w:numId w:val="1003"/>
+          <w:numId w:val="1004"/>
           <w:ilvl w:val="0"/>
         </w:numPr>
       </w:pPr>
@@ -820,7 +880,7 @@
         <w:rPr>
           <w:i/>
         </w:rPr>
-        <w:t xml:space="preserve">future abuse</w:t>
+        <w:t xml:space="preserve">future abuse,</w:t>
       </w:r>
       <w:r>
         <w:t xml:space="preserve"> </w:t>
@@ -1075,7 +1135,10 @@
         <w:t xml:space="preserve"> </w:t>
       </w:r>
       <w:r>
-        <w:t xml:space="preserve">OR ANY OTHER PERSON?</w:t>
+        <w:rPr>
+          <w:i/>
+        </w:rPr>
+        <w:t xml:space="preserve">or any other person?</w:t>
       </w:r>
     </w:p>
     <w:p>
@@ -1110,7 +1173,7 @@
         <w:t xml:space="preserve">“</w:t>
       </w:r>
       <w:r>
-        <w:t xml:space="preserve">Don’t you DARE tell anybody about the child abuse I committed,</w:t>
+        <w:t xml:space="preserve">Don’t you dare tell anybody about the child abuse I committed,</w:t>
       </w:r>
       <w:r>
         <w:t xml:space="preserve">”</w:t>
@@ -1214,7 +1277,16 @@
         <w:t xml:space="preserve"> </w:t>
       </w:r>
       <w:r>
-        <w:t xml:space="preserve">are permissive: "A lawyer</w:t>
+        <w:t xml:space="preserve">are permissive:</w:t>
+      </w:r>
+      <w:r>
+        <w:t xml:space="preserve"> </w:t>
+      </w:r>
+      <w:r>
+        <w:t xml:space="preserve">“</w:t>
+      </w:r>
+      <w:r>
+        <w:t xml:space="preserve">A lawyer</w:t>
       </w:r>
       <w:r>
         <w:t xml:space="preserve"> </w:t>
@@ -1229,7 +1301,10 @@
         <w:t xml:space="preserve"> </w:t>
       </w:r>
       <w:r>
-        <w:t xml:space="preserve">reveal information.</w:t>
+        <w:t xml:space="preserve">reveal information …</w:t>
+      </w:r>
+      <w:r>
+        <w:t xml:space="preserve">”</w:t>
       </w:r>
       <w:r>
         <w:t xml:space="preserve"> </w:t>
@@ -1241,7 +1316,7 @@
         <w:t xml:space="preserve"> </w:t>
       </w:r>
       <w:r>
-        <w:t xml:space="preserve">reported by lawyers who fear prosecution.</w:t>
+        <w:t xml:space="preserve">reported by lawyers who fear public reprimands or worse.</w:t>
       </w:r>
     </w:p>
     <w:p>
@@ -1249,7 +1324,7 @@
         <w:pStyle w:val="BodyText"/>
       </w:pPr>
       <w:r>
-        <w:t xml:space="preserve">I mandatory reporting requirement would also</w:t>
+        <w:t xml:space="preserve">A mandatory reporting requirement would also</w:t>
       </w:r>
       <w:r>
         <w:t xml:space="preserve"> </w:t>
@@ -1407,7 +1482,7 @@
         <w:pStyle w:val="BodyText"/>
       </w:pPr>
       <w:r>
-        <w:t xml:space="preserve">The U.S. Supreme Court denied cert.</w:t>
+        <w:t xml:space="preserve">The United States Supreme Court denied cert.</w:t>
       </w:r>
       <w:r>
         <w:t xml:space="preserve"> </w:t>
@@ -1479,7 +1554,7 @@
         <w:pStyle w:val="FirstParagraph"/>
       </w:pPr>
       <w:r>
-        <w:t xml:space="preserve">As we saw above, the (b)(2) and (b)(3) financial harm exceptions above are complicated. These rules came out</w:t>
+        <w:t xml:space="preserve">As we saw above, the (b)(2) and (b)(3) financial harm exceptions above are complicated. These rules came out of</w:t>
       </w:r>
       <w:r>
         <w:t xml:space="preserve"> </w:t>
@@ -1531,7 +1606,7 @@
       <w:pPr>
         <w:pStyle w:val="Compact"/>
         <w:numPr>
-          <w:numId w:val="1004"/>
+          <w:numId w:val="1005"/>
           <w:ilvl w:val="0"/>
         </w:numPr>
       </w:pPr>
@@ -1543,7 +1618,7 @@
       <w:pPr>
         <w:pStyle w:val="Compact"/>
         <w:numPr>
-          <w:numId w:val="1004"/>
+          <w:numId w:val="1005"/>
           <w:ilvl w:val="0"/>
         </w:numPr>
       </w:pPr>
@@ -1555,7 +1630,7 @@
       <w:pPr>
         <w:pStyle w:val="Compact"/>
         <w:numPr>
-          <w:numId w:val="1004"/>
+          <w:numId w:val="1005"/>
           <w:ilvl w:val="0"/>
         </w:numPr>
       </w:pPr>
@@ -1567,7 +1642,7 @@
       <w:pPr>
         <w:pStyle w:val="Compact"/>
         <w:numPr>
-          <w:numId w:val="1004"/>
+          <w:numId w:val="1005"/>
           <w:ilvl w:val="0"/>
         </w:numPr>
       </w:pPr>
@@ -1579,7 +1654,7 @@
       <w:pPr>
         <w:pStyle w:val="Compact"/>
         <w:numPr>
-          <w:numId w:val="1004"/>
+          <w:numId w:val="1005"/>
           <w:ilvl w:val="0"/>
         </w:numPr>
       </w:pPr>
@@ -1598,7 +1673,7 @@
         <w:t xml:space="preserve"> </w:t>
       </w:r>
       <w:r>
-        <w:t xml:space="preserve">in the wake of Enron, Tyco, Worldcom.</w:t>
+        <w:t xml:space="preserve">in the wake of the Enron, Tyco, and Worldcom scandals.</w:t>
       </w:r>
       <w:r>
         <w:t xml:space="preserve"> </w:t>
@@ -1636,7 +1711,13 @@
         <w:t xml:space="preserve"> </w:t>
       </w:r>
       <w:r>
-        <w:t xml:space="preserve">In other words, these exceptions provide that the lawyer</w:t>
+        <w:t xml:space="preserve">In other words, these Model Rule 1.6(b)</w:t>
+      </w:r>
+      <w:r>
+        <w:t xml:space="preserve"> </w:t>
+      </w:r>
+      <w:r>
+        <w:t xml:space="preserve">exceptions provide that the lawyer</w:t>
       </w:r>
       <w:r>
         <w:t xml:space="preserve"> </w:t>
@@ -1667,7 +1748,7 @@
       <w:pPr>
         <w:pStyle w:val="Compact"/>
         <w:numPr>
-          <w:numId w:val="1005"/>
+          <w:numId w:val="1006"/>
           <w:ilvl w:val="0"/>
         </w:numPr>
       </w:pPr>
@@ -1824,7 +1905,7 @@
       <w:pPr>
         <w:pStyle w:val="Compact"/>
         <w:numPr>
-          <w:numId w:val="1006"/>
+          <w:numId w:val="1007"/>
           <w:ilvl w:val="0"/>
         </w:numPr>
       </w:pPr>
@@ -1836,7 +1917,7 @@
       <w:pPr>
         <w:pStyle w:val="Compact"/>
         <w:numPr>
-          <w:numId w:val="1006"/>
+          <w:numId w:val="1007"/>
           <w:ilvl w:val="0"/>
         </w:numPr>
       </w:pPr>
@@ -2092,7 +2173,7 @@
         <w:pStyle w:val="BodyText"/>
       </w:pPr>
       <w:r>
-        <w:t xml:space="preserve">Your CREDIBILITY!</w:t>
+        <w:t xml:space="preserve">Credibility and honesty are the coins of the legal realm.</w:t>
       </w:r>
     </w:p>
     <w:p>
@@ -2142,7 +2223,7 @@
         <w:pStyle w:val="FirstParagraph"/>
       </w:pPr>
       <w:r>
-        <w:t xml:space="preserve">Rule 4.1(b) opens a can of worms, because it purports be mandatory.</w:t>
+        <w:t xml:space="preserve">Rule 4.1(b) opens a can of worms, because it purports to be mandatory.</w:t>
       </w:r>
       <w:r>
         <w:t xml:space="preserve"> </w:t>
@@ -2219,7 +2300,7 @@
         <w:t xml:space="preserve"> </w:t>
       </w:r>
       <w:r>
-        <w:t xml:space="preserve">What Rule 4.1(b) seems to do is turn certain of the</w:t>
+        <w:t xml:space="preserve">What Rule 4.1(b) seems to do is turn certain of the Model Rule 1.6(b)</w:t>
       </w:r>
       <w:r>
         <w:t xml:space="preserve"> </w:t>
@@ -2313,7 +2394,22 @@
         <w:t xml:space="preserve"> </w:t>
       </w:r>
       <w:r>
-        <w:t xml:space="preserve">disclosure is necessary to prevent a crime or fraud in which the client is using or has used the lawyer’s services. Rule 4.1(b), however, REQUIRES disclosure if the lawyer knows that disclosure is in fact</w:t>
+        <w:t xml:space="preserve">disclosure is necessary to prevent a crime or fraud in which the client is using or has used the lawyer’s services. Rule 4.1(b), however,</w:t>
+      </w:r>
+      <w:r>
+        <w:t xml:space="preserve"> </w:t>
+      </w:r>
+      <w:r>
+        <w:rPr>
+          <w:i/>
+        </w:rPr>
+        <w:t xml:space="preserve">requires</w:t>
+      </w:r>
+      <w:r>
+        <w:t xml:space="preserve"> </w:t>
+      </w:r>
+      <w:r>
+        <w:t xml:space="preserve">disclosure if the lawyer knows that disclosure is in fact</w:t>
       </w:r>
       <w:r>
         <w:t xml:space="preserve"> </w:t>
@@ -2594,157 +2690,12 @@
       <w:pPr>
         <w:pStyle w:val="Compact"/>
         <w:numPr>
-          <w:numId w:val="1007"/>
+          <w:numId w:val="1008"/>
           <w:ilvl w:val="0"/>
         </w:numPr>
       </w:pPr>
       <w:r>
         <w:t xml:space="preserve">A false representation;</w:t>
-      </w:r>
-    </w:p>
-    <w:p>
-      <w:pPr>
-        <w:pStyle w:val="Compact"/>
-        <w:numPr>
-          <w:numId w:val="1007"/>
-          <w:ilvl w:val="0"/>
-        </w:numPr>
-      </w:pPr>
-      <w:r>
-        <w:t xml:space="preserve">Concerning a presently existing material fact;</w:t>
-      </w:r>
-    </w:p>
-    <w:p>
-      <w:pPr>
-        <w:pStyle w:val="Compact"/>
-        <w:numPr>
-          <w:numId w:val="1007"/>
-          <w:ilvl w:val="0"/>
-        </w:numPr>
-      </w:pPr>
-      <w:r>
-        <w:t xml:space="preserve">Which the representor KNEW to be false or was made recklessly (fraud), or</w:t>
-      </w:r>
-    </w:p>
-    <w:p>
-      <w:pPr>
-        <w:pStyle w:val="Compact"/>
-        <w:numPr>
-          <w:numId w:val="1007"/>
-          <w:ilvl w:val="0"/>
-        </w:numPr>
-      </w:pPr>
-      <w:r>
-        <w:t xml:space="preserve">which was made negligently;</w:t>
-      </w:r>
-    </w:p>
-    <w:p>
-      <w:pPr>
-        <w:pStyle w:val="Compact"/>
-        <w:numPr>
-          <w:numId w:val="1007"/>
-          <w:ilvl w:val="0"/>
-        </w:numPr>
-      </w:pPr>
-      <w:r>
-        <w:t xml:space="preserve">For the purpose of inducing another to act;</w:t>
-      </w:r>
-    </w:p>
-    <w:p>
-      <w:pPr>
-        <w:pStyle w:val="Compact"/>
-        <w:numPr>
-          <w:numId w:val="1007"/>
-          <w:ilvl w:val="0"/>
-        </w:numPr>
-      </w:pPr>
-      <w:r>
-        <w:t xml:space="preserve">The other party reasonably relied on it;</w:t>
-      </w:r>
-    </w:p>
-    <w:p>
-      <w:pPr>
-        <w:pStyle w:val="Compact"/>
-        <w:numPr>
-          <w:numId w:val="1007"/>
-          <w:ilvl w:val="0"/>
-        </w:numPr>
-      </w:pPr>
-      <w:r>
-        <w:t xml:space="preserve">To his injury or damage.</w:t>
-      </w:r>
-    </w:p>
-    <w:p>
-      <w:pPr>
-        <w:pStyle w:val="FirstParagraph"/>
-      </w:pPr>
-      <w:r>
-        <w:t xml:space="preserve">Even under</w:t>
-      </w:r>
-      <w:r>
-        <w:t xml:space="preserve"> </w:t>
-      </w:r>
-      <w:r>
-        <w:rPr>
-          <w:i/>
-        </w:rPr>
-        <w:t xml:space="preserve">Ultramares</w:t>
-      </w:r>
-      <w:r>
-        <w:t xml:space="preserve">,</w:t>
-      </w:r>
-      <w:r>
-        <w:t xml:space="preserve"> </w:t>
-      </w:r>
-      <w:r>
-        <w:t xml:space="preserve">if the misrepresentation is intentional or reckless,</w:t>
-      </w:r>
-      <w:r>
-        <w:t xml:space="preserve"> </w:t>
-      </w:r>
-      <w:r>
-        <w:t xml:space="preserve">third parties may recover even if not in privity,</w:t>
-      </w:r>
-      <w:r>
-        <w:t xml:space="preserve"> </w:t>
-      </w:r>
-      <w:r>
-        <w:t xml:space="preserve">as long as they reasonably relied on a misrepresentation of material fact.</w:t>
-      </w:r>
-    </w:p>
-    <w:p>
-      <w:pPr>
-        <w:pStyle w:val="BodyText"/>
-      </w:pPr>
-      <w:r>
-        <w:rPr>
-          <w:i/>
-        </w:rPr>
-        <w:t xml:space="preserve">Utramares</w:t>
-      </w:r>
-      <w:r>
-        <w:t xml:space="preserve"> </w:t>
-      </w:r>
-      <w:r>
-        <w:t xml:space="preserve">however also held that privity was required for negligent misrepresentation. This rule has gradually eroded and been replaced by the Rest. 2nd of Torts 552(2)</w:t>
-      </w:r>
-    </w:p>
-    <w:p>
-      <w:pPr>
-        <w:pStyle w:val="Heading2"/>
-      </w:pPr>
-      <w:bookmarkStart w:id="54" w:name="confidentiality-corporations"/>
-      <w:r>
-        <w:t xml:space="preserve">Confidentiality &amp; Corporations</w:t>
-      </w:r>
-      <w:bookmarkEnd w:id="54"/>
-    </w:p>
-    <w:p>
-      <w:pPr>
-        <w:pStyle w:val="FirstParagraph"/>
-      </w:pPr>
-      <w:r>
-        <w:t xml:space="preserve">What does the company want?</w:t>
       </w:r>
     </w:p>
     <w:p>
@@ -2756,25 +2707,7 @@
         </w:numPr>
       </w:pPr>
       <w:r>
-        <w:t xml:space="preserve">How to determine what the incorporeal entity of a corporation</w:t>
-      </w:r>
-      <w:r>
-        <w:t xml:space="preserve"> </w:t>
-      </w:r>
-      <w:r>
-        <w:t xml:space="preserve">“</w:t>
-      </w:r>
-      <w:r>
-        <w:t xml:space="preserve">wants</w:t>
-      </w:r>
-      <w:r>
-        <w:t xml:space="preserve">”</w:t>
-      </w:r>
-      <w:r>
-        <w:t xml:space="preserve"> </w:t>
-      </w:r>
-      <w:r>
-        <w:t xml:space="preserve">in a given situation?</w:t>
+        <w:t xml:space="preserve">Concerning a presently existing material fact;</w:t>
       </w:r>
     </w:p>
     <w:p>
@@ -2782,6 +2715,169 @@
         <w:pStyle w:val="Compact"/>
         <w:numPr>
           <w:numId w:val="1008"/>
+          <w:ilvl w:val="0"/>
+        </w:numPr>
+      </w:pPr>
+      <w:r>
+        <w:t xml:space="preserve">Which the representor knew to be false or was made recklessly (fraud), or</w:t>
+      </w:r>
+    </w:p>
+    <w:p>
+      <w:pPr>
+        <w:pStyle w:val="Compact"/>
+        <w:numPr>
+          <w:numId w:val="1008"/>
+          <w:ilvl w:val="0"/>
+        </w:numPr>
+      </w:pPr>
+      <w:r>
+        <w:t xml:space="preserve">which was made negligently;</w:t>
+      </w:r>
+    </w:p>
+    <w:p>
+      <w:pPr>
+        <w:pStyle w:val="Compact"/>
+        <w:numPr>
+          <w:numId w:val="1008"/>
+          <w:ilvl w:val="0"/>
+        </w:numPr>
+      </w:pPr>
+      <w:r>
+        <w:t xml:space="preserve">For the purpose of inducing another to act;</w:t>
+      </w:r>
+    </w:p>
+    <w:p>
+      <w:pPr>
+        <w:pStyle w:val="Compact"/>
+        <w:numPr>
+          <w:numId w:val="1008"/>
+          <w:ilvl w:val="0"/>
+        </w:numPr>
+      </w:pPr>
+      <w:r>
+        <w:t xml:space="preserve">The other party reasonably relied on it;</w:t>
+      </w:r>
+    </w:p>
+    <w:p>
+      <w:pPr>
+        <w:pStyle w:val="Compact"/>
+        <w:numPr>
+          <w:numId w:val="1008"/>
+          <w:ilvl w:val="0"/>
+        </w:numPr>
+      </w:pPr>
+      <w:r>
+        <w:t xml:space="preserve">To his injury or damage.</w:t>
+      </w:r>
+    </w:p>
+    <w:p>
+      <w:pPr>
+        <w:pStyle w:val="FirstParagraph"/>
+      </w:pPr>
+      <w:r>
+        <w:t xml:space="preserve">Even under</w:t>
+      </w:r>
+      <w:r>
+        <w:t xml:space="preserve"> </w:t>
+      </w:r>
+      <w:r>
+        <w:rPr>
+          <w:i/>
+        </w:rPr>
+        <w:t xml:space="preserve">Ultramares</w:t>
+      </w:r>
+      <w:r>
+        <w:t xml:space="preserve">,</w:t>
+      </w:r>
+      <w:r>
+        <w:t xml:space="preserve"> </w:t>
+      </w:r>
+      <w:r>
+        <w:t xml:space="preserve">if the misrepresentation is intentional or reckless,</w:t>
+      </w:r>
+      <w:r>
+        <w:t xml:space="preserve"> </w:t>
+      </w:r>
+      <w:r>
+        <w:t xml:space="preserve">third parties may recover even if not in privity,</w:t>
+      </w:r>
+      <w:r>
+        <w:t xml:space="preserve"> </w:t>
+      </w:r>
+      <w:r>
+        <w:t xml:space="preserve">as long as they reasonably relied on a misrepresentation of material fact.</w:t>
+      </w:r>
+    </w:p>
+    <w:p>
+      <w:pPr>
+        <w:pStyle w:val="BodyText"/>
+      </w:pPr>
+      <w:r>
+        <w:rPr>
+          <w:i/>
+        </w:rPr>
+        <w:t xml:space="preserve">Utramares</w:t>
+      </w:r>
+      <w:r>
+        <w:t xml:space="preserve"> </w:t>
+      </w:r>
+      <w:r>
+        <w:t xml:space="preserve">however also held that privity was required for negligent misrepresentation. This rule has gradually eroded and been replaced by the Rest. 2nd of Torts 552(2)</w:t>
+      </w:r>
+    </w:p>
+    <w:p>
+      <w:pPr>
+        <w:pStyle w:val="Heading2"/>
+      </w:pPr>
+      <w:bookmarkStart w:id="54" w:name="confidentiality-corporations"/>
+      <w:r>
+        <w:t xml:space="preserve">Confidentiality &amp; Corporations</w:t>
+      </w:r>
+      <w:bookmarkEnd w:id="54"/>
+    </w:p>
+    <w:p>
+      <w:pPr>
+        <w:pStyle w:val="FirstParagraph"/>
+      </w:pPr>
+      <w:r>
+        <w:t xml:space="preserve">What does the company want?</w:t>
+      </w:r>
+    </w:p>
+    <w:p>
+      <w:pPr>
+        <w:pStyle w:val="Compact"/>
+        <w:numPr>
+          <w:numId w:val="1009"/>
+          <w:ilvl w:val="0"/>
+        </w:numPr>
+      </w:pPr>
+      <w:r>
+        <w:t xml:space="preserve">How to determine what the incorporeal entity of a corporation</w:t>
+      </w:r>
+      <w:r>
+        <w:t xml:space="preserve"> </w:t>
+      </w:r>
+      <w:r>
+        <w:t xml:space="preserve">“</w:t>
+      </w:r>
+      <w:r>
+        <w:t xml:space="preserve">wants</w:t>
+      </w:r>
+      <w:r>
+        <w:t xml:space="preserve">”</w:t>
+      </w:r>
+      <w:r>
+        <w:t xml:space="preserve"> </w:t>
+      </w:r>
+      <w:r>
+        <w:t xml:space="preserve">in a given situation?</w:t>
+      </w:r>
+    </w:p>
+    <w:p>
+      <w:pPr>
+        <w:pStyle w:val="Compact"/>
+        <w:numPr>
+          <w:numId w:val="1009"/>
           <w:ilvl w:val="0"/>
         </w:numPr>
       </w:pPr>
@@ -2885,7 +2981,7 @@
         <w:t xml:space="preserve"> </w:t>
       </w:r>
       <w:r>
-        <w:t xml:space="preserve">then of course the lawyer must withdraw from represenation.</w:t>
+        <w:t xml:space="preserve">then of course the lawyer must withdraw from representation.</w:t>
       </w:r>
       <w:r>
         <w:t xml:space="preserve"> </w:t>
@@ -2898,7 +2994,7 @@
       </w:r>
       <w:r>
         <w:rPr>
-          <w:b/>
+          <w:i/>
         </w:rPr>
         <w:t xml:space="preserve">whether or not Rule 1.6 permits such disclosure</w:t>
       </w:r>
@@ -2973,7 +3069,22 @@
         <w:t xml:space="preserve"> </w:t>
       </w:r>
       <w:r>
-        <w:t xml:space="preserve">but vigorously second guess LEGAL decisions.</w:t>
+        <w:t xml:space="preserve">but vigorously second guess</w:t>
+      </w:r>
+      <w:r>
+        <w:t xml:space="preserve"> </w:t>
+      </w:r>
+      <w:r>
+        <w:rPr>
+          <w:i/>
+        </w:rPr>
+        <w:t xml:space="preserve">legal</w:t>
+      </w:r>
+      <w:r>
+        <w:t xml:space="preserve"> </w:t>
+      </w:r>
+      <w:r>
+        <w:t xml:space="preserve">decisions.</w:t>
       </w:r>
     </w:p>
     <w:p>
@@ -2998,7 +3109,7 @@
       <w:pPr>
         <w:pStyle w:val="Compact"/>
         <w:numPr>
-          <w:numId w:val="1009"/>
+          <w:numId w:val="1010"/>
           <w:ilvl w:val="0"/>
         </w:numPr>
       </w:pPr>
@@ -3010,7 +3121,7 @@
       <w:pPr>
         <w:pStyle w:val="Compact"/>
         <w:numPr>
-          <w:numId w:val="1009"/>
+          <w:numId w:val="1010"/>
           <w:ilvl w:val="0"/>
         </w:numPr>
       </w:pPr>
@@ -3022,7 +3133,7 @@
       <w:pPr>
         <w:pStyle w:val="Compact"/>
         <w:numPr>
-          <w:numId w:val="1009"/>
+          <w:numId w:val="1010"/>
           <w:ilvl w:val="0"/>
         </w:numPr>
       </w:pPr>
@@ -3183,7 +3294,16 @@
         <w:pStyle w:val="BlockText"/>
       </w:pPr>
       <w:r>
-        <w:t xml:space="preserve">A lawyer shall make REASONABLE EFFORTS</w:t>
+        <w:t xml:space="preserve">A lawyer shall make</w:t>
+      </w:r>
+      <w:r>
+        <w:t xml:space="preserve"> </w:t>
+      </w:r>
+      <w:r>
+        <w:rPr>
+          <w:i/>
+        </w:rPr>
+        <w:t xml:space="preserve">reasonable efforts</w:t>
       </w:r>
       <w:r>
         <w:t xml:space="preserve"> </w:t>
@@ -3239,206 +3359,12 @@
       <w:pPr>
         <w:pStyle w:val="Compact"/>
         <w:numPr>
-          <w:numId w:val="1010"/>
+          <w:numId w:val="1011"/>
           <w:ilvl w:val="0"/>
         </w:numPr>
       </w:pPr>
       <w:r>
         <w:t xml:space="preserve">sensitivity of information</w:t>
-      </w:r>
-    </w:p>
-    <w:p>
-      <w:pPr>
-        <w:pStyle w:val="Compact"/>
-        <w:numPr>
-          <w:numId w:val="1010"/>
-          <w:ilvl w:val="0"/>
-        </w:numPr>
-      </w:pPr>
-      <w:r>
-        <w:t xml:space="preserve">likelihood of disclosure</w:t>
-      </w:r>
-    </w:p>
-    <w:p>
-      <w:pPr>
-        <w:pStyle w:val="Compact"/>
-        <w:numPr>
-          <w:numId w:val="1010"/>
-          <w:ilvl w:val="0"/>
-        </w:numPr>
-      </w:pPr>
-      <w:r>
-        <w:t xml:space="preserve">cost</w:t>
-      </w:r>
-    </w:p>
-    <w:p>
-      <w:pPr>
-        <w:pStyle w:val="Compact"/>
-        <w:numPr>
-          <w:numId w:val="1010"/>
-          <w:ilvl w:val="0"/>
-        </w:numPr>
-      </w:pPr>
-      <w:r>
-        <w:t xml:space="preserve">difficulty of implementing</w:t>
-      </w:r>
-    </w:p>
-    <w:p>
-      <w:pPr>
-        <w:pStyle w:val="Compact"/>
-        <w:numPr>
-          <w:numId w:val="1010"/>
-          <w:ilvl w:val="0"/>
-        </w:numPr>
-      </w:pPr>
-      <w:r>
-        <w:t xml:space="preserve">extent safeguards affect representation</w:t>
-      </w:r>
-    </w:p>
-    <w:p>
-      <w:pPr>
-        <w:pStyle w:val="Compact"/>
-        <w:numPr>
-          <w:numId w:val="1010"/>
-          <w:ilvl w:val="0"/>
-        </w:numPr>
-      </w:pPr>
-      <w:r>
-        <w:t xml:space="preserve">client may require special security</w:t>
-      </w:r>
-    </w:p>
-    <w:p>
-      <w:pPr>
-        <w:pStyle w:val="Compact"/>
-        <w:numPr>
-          <w:numId w:val="1010"/>
-          <w:ilvl w:val="0"/>
-        </w:numPr>
-      </w:pPr>
-      <w:r>
-        <w:t xml:space="preserve">client may give informed consent to forgo measures</w:t>
-      </w:r>
-    </w:p>
-    <w:p>
-      <w:pPr>
-        <w:pStyle w:val="FirstParagraph"/>
-      </w:pPr>
-      <w:r>
-        <w:t xml:space="preserve">The unauthorized access to, or the inadvertent or unauthorized disclosure of, confidential information does not constitute a violation of paragraph (c) if the lawyer has made reasonable efforts to prevent the access or disclosure.</w:t>
-      </w:r>
-    </w:p>
-    <w:p>
-      <w:pPr>
-        <w:pStyle w:val="BlockText"/>
-      </w:pPr>
-      <w:r>
-        <w:t xml:space="preserve">Whether a lawyer may be required to take additional steps to safeguard a client’s information in order to comply with other law, such as state and federal laws that govern data privacy or that impose notification requirements upon the loss of, or unauthorized access to, electronic information, is beyond the scope of these Rules. For a lawyer’s duties when sharing information with nonlawyers outside the lawyer’s own firm, see Rule 5.3, Comments [3]-[4].</w:t>
-      </w:r>
-    </w:p>
-    <w:p>
-      <w:pPr>
-        <w:pStyle w:val="Heading3"/>
-      </w:pPr>
-      <w:bookmarkStart w:id="65" w:name="nebraskas-rule-1.6"/>
-      <w:r>
-        <w:t xml:space="preserve">Nebraska’s Rule 1.6</w:t>
-      </w:r>
-      <w:bookmarkEnd w:id="65"/>
-    </w:p>
-    <w:p>
-      <w:pPr>
-        <w:pStyle w:val="Heading6"/>
-      </w:pPr>
-      <w:bookmarkStart w:id="66" w:name="confidentiality-of-information."/>
-      <w:r>
-        <w:t xml:space="preserve">§ 3-501.6 - Confidentiality of information.</w:t>
-      </w:r>
-      <w:bookmarkEnd w:id="66"/>
-    </w:p>
-    <w:p>
-      <w:pPr>
-        <w:pStyle w:val="BlockText"/>
-      </w:pPr>
-      <w:r>
-        <w:t xml:space="preserve">A lawyer may reveal information relating to the representation of a client … to prevent the client from committing a crime or to prevent reasonably certain death or substantial bodily harm …;</w:t>
-      </w:r>
-    </w:p>
-    <w:p>
-      <w:pPr>
-        <w:pStyle w:val="Heading2"/>
-      </w:pPr>
-      <w:bookmarkStart w:id="67" w:name="exceptions-to-attorney-client-privilege"/>
-      <w:r>
-        <w:t xml:space="preserve">Exceptions To Attorney-Client Privilege</w:t>
-      </w:r>
-      <w:bookmarkEnd w:id="67"/>
-    </w:p>
-    <w:p>
-      <w:pPr>
-        <w:pStyle w:val="FirstParagraph"/>
-      </w:pPr>
-      <w:r>
-        <w:t xml:space="preserve">Unlike the broad duty of confidentiality which covers ALL information related to the representation whatever its source, the attorney-client privilege is NARROW and specific. As comment 3 to Rule 1.6 puts it:</w:t>
-      </w:r>
-    </w:p>
-    <w:p>
-      <w:pPr>
-        <w:pStyle w:val="BlockText"/>
-      </w:pPr>
-      <w:r>
-        <w:t xml:space="preserve">The attorney-client privilege and work product doctrine apply in judicial and other proceedings in which a lawyer may be called as a witness or otherwise required to produce evidence concerning a client.</w:t>
-      </w:r>
-    </w:p>
-    <w:p>
-      <w:pPr>
-        <w:pStyle w:val="FirstParagraph"/>
-      </w:pPr>
-      <w:r>
-        <w:t xml:space="preserve">The privilege comes with its own exceptions. Wikipedia does a good job with</w:t>
-      </w:r>
-      <w:r>
-        <w:t xml:space="preserve"> </w:t>
-      </w:r>
-      <w:hyperlink r:id="rId68">
-        <w:r>
-          <w:rPr>
-            <w:rStyle w:val="Hyperlink"/>
-          </w:rPr>
-          <w:t xml:space="preserve">a SHORT fair summary of the privilege and its exceptions</w:t>
-        </w:r>
-      </w:hyperlink>
-      <w:r>
-        <w:t xml:space="preserve">.</w:t>
-      </w:r>
-    </w:p>
-    <w:p>
-      <w:pPr>
-        <w:pStyle w:val="BodyText"/>
-      </w:pPr>
-      <w:r>
-        <w:t xml:space="preserve">Courts permit exceptions to the attorney-client privilege when the harm caused by protecting the information is so great that public policy demands it.</w:t>
-      </w:r>
-      <w:r>
-        <w:t xml:space="preserve"> </w:t>
-      </w:r>
-      <w:r>
-        <w:t xml:space="preserve">Certainly the privilige will not protect the communications of a client who is seeking advice about how to commit a fraud or crime.</w:t>
-      </w:r>
-    </w:p>
-    <w:p>
-      <w:pPr>
-        <w:pStyle w:val="BodyText"/>
-      </w:pPr>
-      <w:r>
-        <w:t xml:space="preserve">Also, the privilege does not apply when an attorney is acting as a business advisor (i.e. board member) to a company, or simply performing some other non-legal service for a client.</w:t>
-      </w:r>
-    </w:p>
-    <w:p>
-      <w:pPr>
-        <w:pStyle w:val="BodyText"/>
-      </w:pPr>
-      <w:r>
-        <w:t xml:space="preserve">These exceptions vary by jurisdiction but usually include the following:</w:t>
       </w:r>
     </w:p>
     <w:p>
@@ -3450,7 +3376,7 @@
         </w:numPr>
       </w:pPr>
       <w:r>
-        <w:t xml:space="preserve">Communication was in furtherance of crime or fraud;</w:t>
+        <w:t xml:space="preserve">likelihood of disclosure</w:t>
       </w:r>
     </w:p>
     <w:p>
@@ -3462,7 +3388,7 @@
         </w:numPr>
       </w:pPr>
       <w:r>
-        <w:t xml:space="preserve">Communication clarifies probate when claimants take through the same deceased client;</w:t>
+        <w:t xml:space="preserve">cost</w:t>
       </w:r>
     </w:p>
     <w:p>
@@ -3474,7 +3400,7 @@
         </w:numPr>
       </w:pPr>
       <w:r>
-        <w:t xml:space="preserve">Communication allows lawyer or client to defend against a breach of duty claims or to collect a fee;</w:t>
+        <w:t xml:space="preserve">difficulty of implementing</w:t>
       </w:r>
     </w:p>
     <w:p>
@@ -3486,7 +3412,7 @@
         </w:numPr>
       </w:pPr>
       <w:r>
-        <w:t xml:space="preserve">Communication is necessary to authenticate a document attested by the lawyer;</w:t>
+        <w:t xml:space="preserve">extent safeguards affect representation</w:t>
       </w:r>
     </w:p>
     <w:p>
@@ -3498,43 +3424,133 @@
         </w:numPr>
       </w:pPr>
       <w:r>
-        <w:t xml:space="preserve">Commmunication occurred about joint clients.</w:t>
+        <w:t xml:space="preserve">client may require special security</w:t>
+      </w:r>
+    </w:p>
+    <w:p>
+      <w:pPr>
+        <w:pStyle w:val="Compact"/>
+        <w:numPr>
+          <w:numId w:val="1011"/>
+          <w:ilvl w:val="0"/>
+        </w:numPr>
+      </w:pPr>
+      <w:r>
+        <w:t xml:space="preserve">client may give informed consent to forgo measures</w:t>
+      </w:r>
+    </w:p>
+    <w:p>
+      <w:pPr>
+        <w:pStyle w:val="FirstParagraph"/>
+      </w:pPr>
+      <w:r>
+        <w:t xml:space="preserve">The unauthorized access to, or the inadvertent or unauthorized disclosure of, confidential information does not constitute a violation of paragraph (c) if the lawyer has made reasonable efforts to prevent the access or disclosure.</w:t>
+      </w:r>
+    </w:p>
+    <w:p>
+      <w:pPr>
+        <w:pStyle w:val="BlockText"/>
+      </w:pPr>
+      <w:r>
+        <w:t xml:space="preserve">Whether a lawyer may be required to take additional steps to safeguard a client’s information in order to comply with other law, such as state and federal laws that govern data privacy or that impose notification requirements upon the loss of, or unauthorized access to, electronic information, is beyond the scope of these Rules. For a lawyer’s duties when sharing information with nonlawyers outside the lawyer’s own firm, see</w:t>
+      </w:r>
+      <w:r>
+        <w:t xml:space="preserve"> </w:t>
+      </w:r>
+      <w:hyperlink r:id="rId65">
+        <w:r>
+          <w:rPr>
+            <w:rStyle w:val="Hyperlink"/>
+          </w:rPr>
+          <w:t xml:space="preserve">Model Rule 5.3, Comments 3-4</w:t>
+        </w:r>
+      </w:hyperlink>
+      <w:r>
+        <w:t xml:space="preserve">.</w:t>
       </w:r>
     </w:p>
     <w:p>
       <w:pPr>
         <w:pStyle w:val="Heading3"/>
       </w:pPr>
-      <w:bookmarkStart w:id="69" w:name="crime-fraud-exception"/>
-      <w:r>
-        <w:t xml:space="preserve">Crime-Fraud Exception</w:t>
-      </w:r>
-      <w:bookmarkEnd w:id="69"/>
+      <w:bookmarkStart w:id="66" w:name="nebraskas-rule-1.6"/>
+      <w:r>
+        <w:t xml:space="preserve">Nebraska’s Rule 1.6</w:t>
+      </w:r>
+      <w:bookmarkEnd w:id="66"/>
+    </w:p>
+    <w:p>
+      <w:pPr>
+        <w:pStyle w:val="Heading6"/>
+      </w:pPr>
+      <w:bookmarkStart w:id="67" w:name="confidentiality-of-information."/>
+      <w:r>
+        <w:t xml:space="preserve">§ 3-501.6 - Confidentiality of information.</w:t>
+      </w:r>
+      <w:bookmarkEnd w:id="67"/>
     </w:p>
     <w:p>
       <w:pPr>
         <w:pStyle w:val="BlockText"/>
       </w:pPr>
       <w:r>
-        <w:t xml:space="preserve">The attorney-client privilege … cannot be used to shield ONGOING</w:t>
-      </w:r>
-      <w:r>
-        <w:t xml:space="preserve"> </w:t>
-      </w:r>
-      <w:r>
-        <w:t xml:space="preserve">or intended FUTURE criminal conduct. –</w:t>
+        <w:t xml:space="preserve">A lawyer may reveal information relating to the representation of a client … to prevent the client from committing a crime or to prevent reasonably certain death or substantial bodily harm …;</w:t>
+      </w:r>
+    </w:p>
+    <w:p>
+      <w:pPr>
+        <w:pStyle w:val="Heading2"/>
+      </w:pPr>
+      <w:bookmarkStart w:id="68" w:name="exceptions-to-attorney-client-privilege"/>
+      <w:r>
+        <w:t xml:space="preserve">Exceptions To Attorney-Client Privilege</w:t>
+      </w:r>
+      <w:bookmarkEnd w:id="68"/>
+    </w:p>
+    <w:p>
+      <w:pPr>
+        <w:pStyle w:val="FirstParagraph"/>
+      </w:pPr>
+      <w:r>
+        <w:t xml:space="preserve">Unlike the broad duty of confidentiality which covers</w:t>
+      </w:r>
+      <w:r>
+        <w:t xml:space="preserve"> </w:t>
       </w:r>
       <w:r>
         <w:rPr>
           <w:i/>
         </w:rPr>
-        <w:t xml:space="preserve">United States v. Zolin</w:t>
-      </w:r>
-      <w:r>
-        <w:t xml:space="preserve"> </w:t>
-      </w:r>
-      <w:r>
-        <w:t xml:space="preserve">(Sct. 1989)</w:t>
+        <w:t xml:space="preserve">all</w:t>
+      </w:r>
+      <w:r>
+        <w:t xml:space="preserve"> </w:t>
+      </w:r>
+      <w:r>
+        <w:t xml:space="preserve">information related to the representation whatever its source, the attorney-client privilege is</w:t>
+      </w:r>
+      <w:r>
+        <w:t xml:space="preserve"> </w:t>
+      </w:r>
+      <w:r>
+        <w:rPr>
+          <w:i/>
+        </w:rPr>
+        <w:t xml:space="preserve">narrow</w:t>
+      </w:r>
+      <w:r>
+        <w:t xml:space="preserve"> </w:t>
+      </w:r>
+      <w:r>
+        <w:t xml:space="preserve">and specific. As comment 3 to Rule 1.6 puts it:</w:t>
+      </w:r>
+    </w:p>
+    <w:p>
+      <w:pPr>
+        <w:pStyle w:val="BlockText"/>
+      </w:pPr>
+      <w:r>
+        <w:t xml:space="preserve">The attorney-client privilege and work product doctrine apply in judicial and other proceedings in which a lawyer may be called as a witness or otherwise required to produce evidence concerning a client.</w:t>
       </w:r>
     </w:p>
     <w:p>
@@ -3542,25 +3558,21 @@
         <w:pStyle w:val="FirstParagraph"/>
       </w:pPr>
       <w:r>
-        <w:t xml:space="preserve">By far the biggest and most important exception</w:t>
-      </w:r>
-      <w:r>
-        <w:t xml:space="preserve"> </w:t>
-      </w:r>
-      <w:r>
-        <w:t xml:space="preserve">is the crime-fraud exception.</w:t>
-      </w:r>
-      <w:r>
-        <w:t xml:space="preserve"> </w:t>
-      </w:r>
-      <w:r>
-        <w:t xml:space="preserve">It applies when the client is engaged in ongoing criminal activity,</w:t>
-      </w:r>
-      <w:r>
-        <w:t xml:space="preserve"> </w:t>
-      </w:r>
-      <w:r>
-        <w:t xml:space="preserve">or intends to seek advice about committing some future crime.</w:t>
+        <w:t xml:space="preserve">The privilege comes with its own exceptions. Wikipedia does a good job with</w:t>
+      </w:r>
+      <w:r>
+        <w:t xml:space="preserve"> </w:t>
+      </w:r>
+      <w:hyperlink r:id="rId69">
+        <w:r>
+          <w:rPr>
+            <w:rStyle w:val="Hyperlink"/>
+          </w:rPr>
+          <w:t xml:space="preserve">a short fair summary of the privilege and its exceptions</w:t>
+        </w:r>
+      </w:hyperlink>
+      <w:r>
+        <w:t xml:space="preserve">.</w:t>
       </w:r>
     </w:p>
     <w:p>
@@ -3568,37 +3580,13 @@
         <w:pStyle w:val="BodyText"/>
       </w:pPr>
       <w:r>
-        <w:t xml:space="preserve">Note crime-fraud is PROSPECTIVE.</w:t>
-      </w:r>
-      <w:r>
-        <w:t xml:space="preserve"> </w:t>
-      </w:r>
-      <w:r>
-        <w:t xml:space="preserve">Is there really a crime-fraud exception?</w:t>
-      </w:r>
-      <w:r>
-        <w:t xml:space="preserve"> </w:t>
-      </w:r>
-      <w:r>
-        <w:t xml:space="preserve">Isn’t it redundant or superfluous? Courts define the privilege as:</w:t>
-      </w:r>
-      <w:r>
-        <w:t xml:space="preserve"> </w:t>
-      </w:r>
-      <w:r>
-        <w:t xml:space="preserve">“</w:t>
-      </w:r>
-      <w:r>
-        <w:t xml:space="preserve">A communication for the purpose of obtaining or providing legal assistance?</w:t>
-      </w:r>
-      <w:r>
-        <w:t xml:space="preserve">”</w:t>
-      </w:r>
-      <w:r>
-        <w:t xml:space="preserve"> </w:t>
-      </w:r>
-      <w:r>
-        <w:t xml:space="preserve">Doesn’t this by its own terms exclude communications seeking advice how to break the law.</w:t>
+        <w:t xml:space="preserve">Courts permit exceptions to the attorney-client privilege when the harm caused by protecting the information is so great that public policy demands it.</w:t>
+      </w:r>
+      <w:r>
+        <w:t xml:space="preserve"> </w:t>
+      </w:r>
+      <w:r>
+        <w:t xml:space="preserve">Certainly the privilige will not protect the communications of a client who is seeking advice about how to commit a fraud or crime.</w:t>
       </w:r>
     </w:p>
     <w:p>
@@ -3606,13 +3594,7 @@
         <w:pStyle w:val="BodyText"/>
       </w:pPr>
       <w:r>
-        <w:t xml:space="preserve">“</w:t>
-      </w:r>
-      <w:r>
-        <w:t xml:space="preserve">Excuse me can you help me set up a money-laundering operation?</w:t>
-      </w:r>
-      <w:r>
-        <w:t xml:space="preserve">”</w:t>
+        <w:t xml:space="preserve">Also, the privilege does not apply when an attorney is acting as a business advisor (i.e. board member) to a company, or simply performing some other non-legal service for a client.</w:t>
       </w:r>
     </w:p>
     <w:p>
@@ -3620,59 +3602,7 @@
         <w:pStyle w:val="BodyText"/>
       </w:pPr>
       <w:r>
-        <w:t xml:space="preserve">“</w:t>
-      </w:r>
-      <w:r>
-        <w:t xml:space="preserve">Can you help me set up an illegal tax shelter?</w:t>
-      </w:r>
-      <w:r>
-        <w:t xml:space="preserve">”</w:t>
-      </w:r>
-    </w:p>
-    <w:p>
-      <w:pPr>
-        <w:pStyle w:val="BodyText"/>
-      </w:pPr>
-      <w:r>
-        <w:t xml:space="preserve">“</w:t>
-      </w:r>
-      <w:r>
-        <w:t xml:space="preserve">Yes, I murdered the victim. And I am going to take the stand and say that at the time of the murder I was eating dinner with my Mom.</w:t>
-      </w:r>
-      <w:r>
-        <w:t xml:space="preserve">”</w:t>
-      </w:r>
-    </w:p>
-    <w:p>
-      <w:pPr>
-        <w:pStyle w:val="BodyText"/>
-      </w:pPr>
-      <w:r>
-        <w:t xml:space="preserve">To best promote the purposes of the attorney-client privilege, the crime fraud exception should apply ONLY if the communication seeks assistance in or furtherance of future criminal conduct.</w:t>
-      </w:r>
-    </w:p>
-    <w:p>
-      <w:pPr>
-        <w:pStyle w:val="Heading4"/>
-      </w:pPr>
-      <w:bookmarkStart w:id="70" w:name="united-states-v.-zolin-sct.1989"/>
-      <w:r>
-        <w:t xml:space="preserve">United States v. Zolin (Sct.1989)</w:t>
-      </w:r>
-      <w:bookmarkEnd w:id="70"/>
-    </w:p>
-    <w:p>
-      <w:pPr>
-        <w:pStyle w:val="FirstParagraph"/>
-      </w:pPr>
-      <w:r>
-        <w:t xml:space="preserve">If prosecutors suspect the crime-fraud exception applies,</w:t>
-      </w:r>
-      <w:r>
-        <w:t xml:space="preserve"> </w:t>
-      </w:r>
-      <w:r>
-        <w:t xml:space="preserve">they must follow a two-step process:</w:t>
+        <w:t xml:space="preserve">These exceptions vary by jurisdiction but usually include the following:</w:t>
       </w:r>
     </w:p>
     <w:p>
@@ -3684,7 +3614,7 @@
         </w:numPr>
       </w:pPr>
       <w:r>
-        <w:t xml:space="preserve">First, show facts … that in camera review of the materials may reveal evidence that the crime-fraud exception applies.</w:t>
+        <w:t xml:space="preserve">Communication was in furtherance of crime or fraud;</w:t>
       </w:r>
     </w:p>
     <w:p>
@@ -3696,7 +3626,103 @@
         </w:numPr>
       </w:pPr>
       <w:r>
-        <w:t xml:space="preserve">Then, if judge decides this question in favor of the government, the otherwise privileged material may be submitted for in camera inspection.</w:t>
+        <w:t xml:space="preserve">Communication clarifies probate when claimants take through the same deceased client;</w:t>
+      </w:r>
+    </w:p>
+    <w:p>
+      <w:pPr>
+        <w:pStyle w:val="Compact"/>
+        <w:numPr>
+          <w:numId w:val="1012"/>
+          <w:ilvl w:val="0"/>
+        </w:numPr>
+      </w:pPr>
+      <w:r>
+        <w:t xml:space="preserve">Communication allows lawyer or client to defend against a breach of duty claims or to collect a fee;</w:t>
+      </w:r>
+    </w:p>
+    <w:p>
+      <w:pPr>
+        <w:pStyle w:val="Compact"/>
+        <w:numPr>
+          <w:numId w:val="1012"/>
+          <w:ilvl w:val="0"/>
+        </w:numPr>
+      </w:pPr>
+      <w:r>
+        <w:t xml:space="preserve">Communication is necessary to authenticate a document attested by the lawyer;</w:t>
+      </w:r>
+    </w:p>
+    <w:p>
+      <w:pPr>
+        <w:pStyle w:val="Compact"/>
+        <w:numPr>
+          <w:numId w:val="1012"/>
+          <w:ilvl w:val="0"/>
+        </w:numPr>
+      </w:pPr>
+      <w:r>
+        <w:t xml:space="preserve">Commmunication occurred about joint clients.</w:t>
+      </w:r>
+    </w:p>
+    <w:p>
+      <w:pPr>
+        <w:pStyle w:val="Heading3"/>
+      </w:pPr>
+      <w:bookmarkStart w:id="70" w:name="crime-fraud-exception"/>
+      <w:r>
+        <w:t xml:space="preserve">Crime-Fraud Exception</w:t>
+      </w:r>
+      <w:bookmarkEnd w:id="70"/>
+    </w:p>
+    <w:p>
+      <w:pPr>
+        <w:pStyle w:val="BlockText"/>
+      </w:pPr>
+      <w:r>
+        <w:t xml:space="preserve">The attorney-client privilege … cannot be used to shield</w:t>
+      </w:r>
+      <w:r>
+        <w:t xml:space="preserve"> </w:t>
+      </w:r>
+      <w:r>
+        <w:rPr>
+          <w:i/>
+        </w:rPr>
+        <w:t xml:space="preserve">ongoing</w:t>
+      </w:r>
+      <w:r>
+        <w:t xml:space="preserve"> </w:t>
+      </w:r>
+      <w:r>
+        <w:t xml:space="preserve">or intended</w:t>
+      </w:r>
+      <w:r>
+        <w:t xml:space="preserve"> </w:t>
+      </w:r>
+      <w:r>
+        <w:rPr>
+          <w:i/>
+        </w:rPr>
+        <w:t xml:space="preserve">future</w:t>
+      </w:r>
+      <w:r>
+        <w:t xml:space="preserve"> </w:t>
+      </w:r>
+      <w:r>
+        <w:t xml:space="preserve">criminal conduct. –</w:t>
+      </w:r>
+      <w:r>
+        <w:rPr>
+          <w:i/>
+        </w:rPr>
+        <w:t xml:space="preserve">United States v. Zolin</w:t>
+      </w:r>
+      <w:r>
+        <w:t xml:space="preserve"> </w:t>
+      </w:r>
+      <w:r>
+        <w:t xml:space="preserve">(US 1989)</w:t>
       </w:r>
     </w:p>
     <w:p>
@@ -3704,7 +3730,51 @@
         <w:pStyle w:val="FirstParagraph"/>
       </w:pPr>
       <w:r>
-        <w:t xml:space="preserve">Is there</w:t>
+        <w:t xml:space="preserve">By far the biggest and most important exception</w:t>
+      </w:r>
+      <w:r>
+        <w:t xml:space="preserve"> </w:t>
+      </w:r>
+      <w:r>
+        <w:t xml:space="preserve">is the crime-fraud exception.</w:t>
+      </w:r>
+      <w:r>
+        <w:t xml:space="preserve"> </w:t>
+      </w:r>
+      <w:r>
+        <w:t xml:space="preserve">It applies when the client is engaged in ongoing criminal activity,</w:t>
+      </w:r>
+      <w:r>
+        <w:t xml:space="preserve"> </w:t>
+      </w:r>
+      <w:r>
+        <w:t xml:space="preserve">or intends to seek advice about committing some future crime.</w:t>
+      </w:r>
+    </w:p>
+    <w:p>
+      <w:pPr>
+        <w:pStyle w:val="BodyText"/>
+      </w:pPr>
+      <w:r>
+        <w:t xml:space="preserve">Note crime-fraud is prospective.</w:t>
+      </w:r>
+      <w:r>
+        <w:t xml:space="preserve"> </w:t>
+      </w:r>
+      <w:r>
+        <w:t xml:space="preserve">Is there really a crime-fraud exception?</w:t>
+      </w:r>
+      <w:r>
+        <w:t xml:space="preserve"> </w:t>
+      </w:r>
+      <w:r>
+        <w:t xml:space="preserve">Isn’t it redundant or superfluous?</w:t>
+      </w:r>
+      <w:r>
+        <w:t xml:space="preserve"> </w:t>
+      </w:r>
+      <w:r>
+        <w:t xml:space="preserve">Courts define the privilege as:</w:t>
       </w:r>
       <w:r>
         <w:t xml:space="preserve"> </w:t>
@@ -3713,18 +3783,30 @@
         <w:t xml:space="preserve">“</w:t>
       </w:r>
       <w:r>
-        <w:t xml:space="preserve">reasonable cause to believe that the atty’s services were used to further an ongoing unlawful scheme?</w:t>
+        <w:t xml:space="preserve">A communication for the purpose of obtaining or providing legal assistance?</w:t>
       </w:r>
       <w:r>
         <w:t xml:space="preserve">”</w:t>
       </w:r>
+      <w:r>
+        <w:t xml:space="preserve"> </w:t>
+      </w:r>
+      <w:r>
+        <w:t xml:space="preserve">Doesn’t this by its own terms exclude communications seeking advice how to break the law.</w:t>
+      </w:r>
     </w:p>
     <w:p>
       <w:pPr>
         <w:pStyle w:val="BodyText"/>
       </w:pPr>
       <w:r>
-        <w:t xml:space="preserve">The lawyer’s innocence does NOT preserve the attorney-client privilege against the crime-fraud exception. The attorney’s lack of any guilty knowledge did not matter because the privilege was the client’s and the client’s misconduct sufficed to lose it.</w:t>
+        <w:t xml:space="preserve">“</w:t>
+      </w:r>
+      <w:r>
+        <w:t xml:space="preserve">Excuse me can you help me set up a money-laundering operation?</w:t>
+      </w:r>
+      <w:r>
+        <w:t xml:space="preserve">”</w:t>
       </w:r>
     </w:p>
     <w:p>
@@ -3732,7 +3814,13 @@
         <w:pStyle w:val="BodyText"/>
       </w:pPr>
       <w:r>
-        <w:t xml:space="preserve">Crime-fraud exception turns on client’s intent rather that the lawyer’s knowledge of the client’s goal.</w:t>
+        <w:t xml:space="preserve">“</w:t>
+      </w:r>
+      <w:r>
+        <w:t xml:space="preserve">Can you help me set up an illegal tax shelter?</w:t>
+      </w:r>
+      <w:r>
+        <w:t xml:space="preserve">”</w:t>
       </w:r>
     </w:p>
     <w:p>
@@ -3740,16 +3828,75 @@
         <w:pStyle w:val="BodyText"/>
       </w:pPr>
       <w:r>
-        <w:t xml:space="preserve">Lawyers learn to look at their emails and their advice the way a judge or jury might look at it after the fact.</w:t>
-      </w:r>
-    </w:p>
-    <w:p>
-      <w:pPr>
-        <w:pStyle w:val="Heading3"/>
-      </w:pPr>
-      <w:bookmarkStart w:id="71" w:name="claimants-through-same-deceased-client"/>
-      <w:r>
-        <w:t xml:space="preserve">Claimants Through Same Deceased Client</w:t>
+        <w:t xml:space="preserve">“</w:t>
+      </w:r>
+      <w:r>
+        <w:t xml:space="preserve">Yes, I murdered the victim.</w:t>
+      </w:r>
+      <w:r>
+        <w:t xml:space="preserve"> </w:t>
+      </w:r>
+      <w:r>
+        <w:t xml:space="preserve">And I am going to take the stand</w:t>
+      </w:r>
+      <w:r>
+        <w:t xml:space="preserve"> </w:t>
+      </w:r>
+      <w:r>
+        <w:t xml:space="preserve">and say that at the time of the murder</w:t>
+      </w:r>
+      <w:r>
+        <w:t xml:space="preserve"> </w:t>
+      </w:r>
+      <w:r>
+        <w:t xml:space="preserve">I was eating dinner with my mom.</w:t>
+      </w:r>
+      <w:r>
+        <w:t xml:space="preserve">”</w:t>
+      </w:r>
+    </w:p>
+    <w:p>
+      <w:pPr>
+        <w:pStyle w:val="BodyText"/>
+      </w:pPr>
+      <w:r>
+        <w:t xml:space="preserve">To best promote the purposes of the attorney-client privilege,</w:t>
+      </w:r>
+      <w:r>
+        <w:t xml:space="preserve"> </w:t>
+      </w:r>
+      <w:r>
+        <w:t xml:space="preserve">the crime fraud exception should apply</w:t>
+      </w:r>
+      <w:r>
+        <w:t xml:space="preserve"> </w:t>
+      </w:r>
+      <w:r>
+        <w:rPr>
+          <w:i/>
+        </w:rPr>
+        <w:t xml:space="preserve">only</w:t>
+      </w:r>
+      <w:r>
+        <w:t xml:space="preserve"> </w:t>
+      </w:r>
+      <w:r>
+        <w:t xml:space="preserve">if</w:t>
+      </w:r>
+      <w:r>
+        <w:t xml:space="preserve"> </w:t>
+      </w:r>
+      <w:r>
+        <w:t xml:space="preserve">the communication seeks assistance in or furtherance of future criminal conduct.</w:t>
+      </w:r>
+    </w:p>
+    <w:p>
+      <w:pPr>
+        <w:pStyle w:val="Heading4"/>
+      </w:pPr>
+      <w:bookmarkStart w:id="71" w:name="united-states-v.-zolin-us-1989"/>
+      <w:r>
+        <w:t xml:space="preserve">United States v. Zolin (US 1989)</w:t>
       </w:r>
       <w:bookmarkEnd w:id="71"/>
     </w:p>
@@ -3758,46 +3905,14 @@
         <w:pStyle w:val="FirstParagraph"/>
       </w:pPr>
       <w:r>
-        <w:t xml:space="preserve">Some Probate lawyers argue that you can resist this if the client wanted it resisted.</w:t>
-      </w:r>
-    </w:p>
-    <w:p>
-      <w:pPr>
-        <w:pStyle w:val="BodyText"/>
-      </w:pPr>
-      <w:r>
-        <w:t xml:space="preserve">Better course is if the testator says,</w:t>
-      </w:r>
-      <w:r>
-        <w:t xml:space="preserve"> </w:t>
-      </w:r>
-      <w:r>
-        <w:t xml:space="preserve">“</w:t>
-      </w:r>
-      <w:r>
-        <w:t xml:space="preserve">And you better make sure that no good dirty rotten son-in-law of mine does NOT get his hands on my gun collection</w:t>
-      </w:r>
-      <w:r>
-        <w:t xml:space="preserve">”</w:t>
-      </w:r>
-    </w:p>
-    <w:p>
-      <w:pPr>
-        <w:pStyle w:val="BodyText"/>
-      </w:pPr>
-      <w:r>
-        <w:t xml:space="preserve">Then you can put the waiver right in the Will.</w:t>
-      </w:r>
-    </w:p>
-    <w:p>
-      <w:pPr>
-        <w:pStyle w:val="Heading3"/>
-      </w:pPr>
-      <w:bookmarkStart w:id="72" w:name="breach-of-duty-lawyer-or-client"/>
-      <w:r>
-        <w:t xml:space="preserve">Breach of Duty (Lawyer OR Client)</w:t>
-      </w:r>
-      <w:bookmarkEnd w:id="72"/>
+        <w:t xml:space="preserve">If prosecutors suspect the crime-fraud exception applies,</w:t>
+      </w:r>
+      <w:r>
+        <w:t xml:space="preserve"> </w:t>
+      </w:r>
+      <w:r>
+        <w:t xml:space="preserve">they must follow a two-step process:</w:t>
+      </w:r>
     </w:p>
     <w:p>
       <w:pPr>
@@ -3808,7 +3923,7 @@
         </w:numPr>
       </w:pPr>
       <w:r>
-        <w:t xml:space="preserve">Malpractice Action.</w:t>
+        <w:t xml:space="preserve">First, show facts … that in camera review of the materials may reveal evidence that the crime-fraud exception applies.</w:t>
       </w:r>
     </w:p>
     <w:p>
@@ -3820,40 +3935,172 @@
         </w:numPr>
       </w:pPr>
       <w:r>
-        <w:t xml:space="preserve">Criminal Proceeding.</w:t>
-      </w:r>
-    </w:p>
-    <w:p>
-      <w:pPr>
-        <w:pStyle w:val="Compact"/>
-        <w:numPr>
-          <w:numId w:val="1013"/>
-          <w:ilvl w:val="0"/>
-        </w:numPr>
-      </w:pPr>
-      <w:r>
-        <w:t xml:space="preserve">SEC v. Lawyer (e.g. Sarbanes-Oxley)</w:t>
-      </w:r>
-    </w:p>
-    <w:p>
-      <w:pPr>
-        <w:pStyle w:val="Compact"/>
-        <w:numPr>
-          <w:numId w:val="1013"/>
-          <w:ilvl w:val="0"/>
-        </w:numPr>
-      </w:pPr>
-      <w:r>
-        <w:t xml:space="preserve">Client v. Lawyer</w:t>
+        <w:t xml:space="preserve">Then, if judge decides this question in favor of the government, the otherwise privileged material may be submitted for in camera inspection.</w:t>
+      </w:r>
+    </w:p>
+    <w:p>
+      <w:pPr>
+        <w:pStyle w:val="FirstParagraph"/>
+      </w:pPr>
+      <w:r>
+        <w:t xml:space="preserve">Is there</w:t>
+      </w:r>
+      <w:r>
+        <w:t xml:space="preserve"> </w:t>
+      </w:r>
+      <w:r>
+        <w:t xml:space="preserve">“</w:t>
+      </w:r>
+      <w:r>
+        <w:t xml:space="preserve">reasonable cause to believe</w:t>
+      </w:r>
+      <w:r>
+        <w:t xml:space="preserve"> </w:t>
+      </w:r>
+      <w:r>
+        <w:t xml:space="preserve">that the atty’s services were used to further an ongoing unlawful scheme?</w:t>
+      </w:r>
+      <w:r>
+        <w:t xml:space="preserve">”</w:t>
+      </w:r>
+    </w:p>
+    <w:p>
+      <w:pPr>
+        <w:pStyle w:val="BodyText"/>
+      </w:pPr>
+      <w:r>
+        <w:t xml:space="preserve">The lawyer’s innocence does</w:t>
+      </w:r>
+      <w:r>
+        <w:t xml:space="preserve"> </w:t>
+      </w:r>
+      <w:r>
+        <w:rPr>
+          <w:i/>
+        </w:rPr>
+        <w:t xml:space="preserve">not</w:t>
+      </w:r>
+      <w:r>
+        <w:t xml:space="preserve"> </w:t>
+      </w:r>
+      <w:r>
+        <w:t xml:space="preserve">preserve</w:t>
+      </w:r>
+      <w:r>
+        <w:t xml:space="preserve"> </w:t>
+      </w:r>
+      <w:r>
+        <w:t xml:space="preserve">the attorney-client privilege against the crime-fraud exception.</w:t>
+      </w:r>
+      <w:r>
+        <w:t xml:space="preserve"> </w:t>
+      </w:r>
+      <w:r>
+        <w:t xml:space="preserve">The attorney’s lack of any guilty knowledge did not matter</w:t>
+      </w:r>
+      <w:r>
+        <w:t xml:space="preserve"> </w:t>
+      </w:r>
+      <w:r>
+        <w:t xml:space="preserve">because the privilege was the client’s and the client’s misconduct sufficed to lose it.</w:t>
+      </w:r>
+    </w:p>
+    <w:p>
+      <w:pPr>
+        <w:pStyle w:val="BodyText"/>
+      </w:pPr>
+      <w:r>
+        <w:t xml:space="preserve">Crime-fraud exception turns on client’s intent</w:t>
+      </w:r>
+      <w:r>
+        <w:t xml:space="preserve"> </w:t>
+      </w:r>
+      <w:r>
+        <w:t xml:space="preserve">rather that the lawyer’s knowledge of the client’s goal.</w:t>
+      </w:r>
+    </w:p>
+    <w:p>
+      <w:pPr>
+        <w:pStyle w:val="BodyText"/>
+      </w:pPr>
+      <w:r>
+        <w:t xml:space="preserve">Lawyers learn to look at their emails and their advice</w:t>
+      </w:r>
+      <w:r>
+        <w:t xml:space="preserve"> </w:t>
+      </w:r>
+      <w:r>
+        <w:t xml:space="preserve">the way a judge or jury might look at it after the fact.</w:t>
       </w:r>
     </w:p>
     <w:p>
       <w:pPr>
         <w:pStyle w:val="Heading3"/>
       </w:pPr>
-      <w:bookmarkStart w:id="73" w:name="lawyer-attesting-to-a-document"/>
-      <w:r>
-        <w:t xml:space="preserve">Lawyer Attesting To A Document</w:t>
+      <w:bookmarkStart w:id="72" w:name="claimants-through-same-deceased-client"/>
+      <w:r>
+        <w:t xml:space="preserve">Claimants Through Same Deceased Client</w:t>
+      </w:r>
+      <w:bookmarkEnd w:id="72"/>
+    </w:p>
+    <w:p>
+      <w:pPr>
+        <w:pStyle w:val="FirstParagraph"/>
+      </w:pPr>
+      <w:r>
+        <w:t xml:space="preserve">Some probate lawyers argue that you can resist this if the client wanted it resisted.</w:t>
+      </w:r>
+    </w:p>
+    <w:p>
+      <w:pPr>
+        <w:pStyle w:val="BodyText"/>
+      </w:pPr>
+      <w:r>
+        <w:t xml:space="preserve">Better course is if the testator says,</w:t>
+      </w:r>
+      <w:r>
+        <w:t xml:space="preserve"> </w:t>
+      </w:r>
+      <w:r>
+        <w:t xml:space="preserve">“</w:t>
+      </w:r>
+      <w:r>
+        <w:t xml:space="preserve">And you better make sure that no good dirty rotten son-in-law of mine does</w:t>
+      </w:r>
+      <w:r>
+        <w:t xml:space="preserve"> </w:t>
+      </w:r>
+      <w:r>
+        <w:rPr>
+          <w:i/>
+        </w:rPr>
+        <w:t xml:space="preserve">not</w:t>
+      </w:r>
+      <w:r>
+        <w:t xml:space="preserve"> </w:t>
+      </w:r>
+      <w:r>
+        <w:t xml:space="preserve">get his hands on my gun collection</w:t>
+      </w:r>
+      <w:r>
+        <w:t xml:space="preserve">”</w:t>
+      </w:r>
+    </w:p>
+    <w:p>
+      <w:pPr>
+        <w:pStyle w:val="BodyText"/>
+      </w:pPr>
+      <w:r>
+        <w:t xml:space="preserve">Then you can put the waiver right in the Will.</w:t>
+      </w:r>
+    </w:p>
+    <w:p>
+      <w:pPr>
+        <w:pStyle w:val="Heading3"/>
+      </w:pPr>
+      <w:bookmarkStart w:id="73" w:name="breach-of-duty-lawyer-or-client"/>
+      <w:r>
+        <w:t xml:space="preserve">Breach of Duty (Lawyer or Client)</w:t>
       </w:r>
       <w:bookmarkEnd w:id="73"/>
     </w:p>
@@ -3866,7 +4113,7 @@
         </w:numPr>
       </w:pPr>
       <w:r>
-        <w:t xml:space="preserve">Notary.</w:t>
+        <w:t xml:space="preserve">Malpractice Action.</w:t>
       </w:r>
     </w:p>
     <w:p>
@@ -3878,7 +4125,7 @@
         </w:numPr>
       </w:pPr>
       <w:r>
-        <w:t xml:space="preserve">Deeds.</w:t>
+        <w:t xml:space="preserve">Criminal Proceeding.</w:t>
       </w:r>
     </w:p>
     <w:p>
@@ -3890,156 +4137,30 @@
         </w:numPr>
       </w:pPr>
       <w:r>
-        <w:t xml:space="preserve">Affidavits, etc.</w:t>
+        <w:t xml:space="preserve">SEC v. Lawyer (e.g. Sarbanes-Oxley)</w:t>
+      </w:r>
+    </w:p>
+    <w:p>
+      <w:pPr>
+        <w:pStyle w:val="Compact"/>
+        <w:numPr>
+          <w:numId w:val="1014"/>
+          <w:ilvl w:val="0"/>
+        </w:numPr>
+      </w:pPr>
+      <w:r>
+        <w:t xml:space="preserve">Client v. Lawyer</w:t>
       </w:r>
     </w:p>
     <w:p>
       <w:pPr>
         <w:pStyle w:val="Heading3"/>
       </w:pPr>
-      <w:bookmarkStart w:id="74" w:name="joint-clients"/>
-      <w:r>
-        <w:t xml:space="preserve">Joint Clients</w:t>
+      <w:bookmarkStart w:id="74" w:name="lawyer-attesting-to-a-document"/>
+      <w:r>
+        <w:t xml:space="preserve">Lawyer Attesting To A Document</w:t>
       </w:r>
       <w:bookmarkEnd w:id="74"/>
-    </w:p>
-    <w:p>
-      <w:pPr>
-        <w:pStyle w:val="FirstParagraph"/>
-      </w:pPr>
-      <w:r>
-        <w:t xml:space="preserve">Joints clients may assert the attorney-client privilege</w:t>
-      </w:r>
-      <w:r>
-        <w:t xml:space="preserve"> </w:t>
-      </w:r>
-      <w:r>
-        <w:t xml:space="preserve">when it’s The World vs. Them.</w:t>
-      </w:r>
-    </w:p>
-    <w:p>
-      <w:pPr>
-        <w:pStyle w:val="BodyText"/>
-      </w:pPr>
-      <w:r>
-        <w:t xml:space="preserve">But any ONE of the joint clients may waive the privilege</w:t>
-      </w:r>
-      <w:r>
-        <w:t xml:space="preserve"> </w:t>
-      </w:r>
-      <w:r>
-        <w:t xml:space="preserve">when all were present for the conference</w:t>
-      </w:r>
-      <w:r>
-        <w:t xml:space="preserve"> </w:t>
-      </w:r>
-      <w:r>
-        <w:t xml:space="preserve">or helped create the document.</w:t>
-      </w:r>
-    </w:p>
-    <w:p>
-      <w:pPr>
-        <w:pStyle w:val="BodyText"/>
-      </w:pPr>
-      <w:r>
-        <w:t xml:space="preserve">If one client tells the common lawyer</w:t>
-      </w:r>
-      <w:r>
-        <w:t xml:space="preserve"> </w:t>
-      </w:r>
-      <w:r>
-        <w:t xml:space="preserve">something relevant to the joint representation,</w:t>
-      </w:r>
-      <w:r>
-        <w:t xml:space="preserve"> </w:t>
-      </w:r>
-      <w:r>
-        <w:t xml:space="preserve">the lawyer must tell the others.</w:t>
-      </w:r>
-    </w:p>
-    <w:p>
-      <w:pPr>
-        <w:pStyle w:val="BodyText"/>
-      </w:pPr>
-      <w:r>
-        <w:t xml:space="preserve">When joint clients fall out,</w:t>
-      </w:r>
-      <w:r>
-        <w:t xml:space="preserve"> </w:t>
-      </w:r>
-      <w:r>
-        <w:t xml:space="preserve">their communications are NOT protected</w:t>
-      </w:r>
-      <w:r>
-        <w:t xml:space="preserve"> </w:t>
-      </w:r>
-      <w:r>
-        <w:t xml:space="preserve">by the attorney-client privilege.</w:t>
-      </w:r>
-    </w:p>
-    <w:p>
-      <w:pPr>
-        <w:pStyle w:val="Heading3"/>
-      </w:pPr>
-      <w:bookmarkStart w:id="75" w:name="underlying-information-not-protected"/>
-      <w:r>
-        <w:t xml:space="preserve">Underlying Information Not Protected</w:t>
-      </w:r>
-      <w:bookmarkEnd w:id="75"/>
-    </w:p>
-    <w:p>
-      <w:pPr>
-        <w:pStyle w:val="FirstParagraph"/>
-      </w:pPr>
-      <w:r>
-        <w:t xml:space="preserve">"The privilege protects communication with counsel, but does not protect the underlying information. –Stephen Gillers</w:t>
-      </w:r>
-    </w:p>
-    <w:p>
-      <w:pPr>
-        <w:pStyle w:val="BodyText"/>
-      </w:pPr>
-      <w:r>
-        <w:t xml:space="preserve">Client emails lawyer a problematic Word document that client wrote and transmitted a few years ago and in which client arguably committed fraud.</w:t>
-      </w:r>
-      <w:r>
-        <w:t xml:space="preserve"> </w:t>
-      </w:r>
-      <w:r>
-        <w:t xml:space="preserve">Client’s communications in the body of the email and the possibly even the fact that client emailed lawyer are protected by the attorney-client privilege.</w:t>
-      </w:r>
-    </w:p>
-    <w:p>
-      <w:pPr>
-        <w:pStyle w:val="BodyText"/>
-      </w:pPr>
-      <w:r>
-        <w:t xml:space="preserve">However the document remains evidence. And if the other side seeks discovery,</w:t>
-      </w:r>
-      <w:r>
-        <w:t xml:space="preserve"> </w:t>
-      </w:r>
-      <w:r>
-        <w:t xml:space="preserve">the client has not somehow cloaked the document in the attorney-client privilege by mailing it to the lawyer.</w:t>
-      </w:r>
-    </w:p>
-    <w:p>
-      <w:pPr>
-        <w:pStyle w:val="Heading3"/>
-      </w:pPr>
-      <w:bookmarkStart w:id="76" w:name="recommended-reading-viewing"/>
-      <w:r>
-        <w:t xml:space="preserve">Recommended Reading &amp; Viewing</w:t>
-      </w:r>
-      <w:bookmarkEnd w:id="76"/>
-    </w:p>
-    <w:p>
-      <w:pPr>
-        <w:pStyle w:val="FirstParagraph"/>
-      </w:pPr>
-      <w:r>
-        <w:t xml:space="preserve">Some vivid real-life examples of the innocent-person-on-death-row dilemma (see M&amp;F4th, Problem 7-4 on page 167).</w:t>
-      </w:r>
     </w:p>
     <w:p>
       <w:pPr>
@@ -4049,7 +4170,275 @@
           <w:ilvl w:val="0"/>
         </w:numPr>
       </w:pPr>
-      <w:hyperlink r:id="rId77">
+      <w:r>
+        <w:t xml:space="preserve">Notary.</w:t>
+      </w:r>
+    </w:p>
+    <w:p>
+      <w:pPr>
+        <w:pStyle w:val="Compact"/>
+        <w:numPr>
+          <w:numId w:val="1015"/>
+          <w:ilvl w:val="0"/>
+        </w:numPr>
+      </w:pPr>
+      <w:r>
+        <w:t xml:space="preserve">Deeds.</w:t>
+      </w:r>
+    </w:p>
+    <w:p>
+      <w:pPr>
+        <w:pStyle w:val="Compact"/>
+        <w:numPr>
+          <w:numId w:val="1015"/>
+          <w:ilvl w:val="0"/>
+        </w:numPr>
+      </w:pPr>
+      <w:r>
+        <w:t xml:space="preserve">Affidavits, etc.</w:t>
+      </w:r>
+    </w:p>
+    <w:p>
+      <w:pPr>
+        <w:pStyle w:val="Heading3"/>
+      </w:pPr>
+      <w:bookmarkStart w:id="75" w:name="joint-clients"/>
+      <w:r>
+        <w:t xml:space="preserve">Joint Clients</w:t>
+      </w:r>
+      <w:bookmarkEnd w:id="75"/>
+    </w:p>
+    <w:p>
+      <w:pPr>
+        <w:pStyle w:val="FirstParagraph"/>
+      </w:pPr>
+      <w:r>
+        <w:t xml:space="preserve">Joints clients may assert the attorney-client privilege</w:t>
+      </w:r>
+      <w:r>
+        <w:t xml:space="preserve"> </w:t>
+      </w:r>
+      <w:r>
+        <w:t xml:space="preserve">when it’s The World vs. Them.</w:t>
+      </w:r>
+    </w:p>
+    <w:p>
+      <w:pPr>
+        <w:pStyle w:val="BodyText"/>
+      </w:pPr>
+      <w:r>
+        <w:t xml:space="preserve">But any</w:t>
+      </w:r>
+      <w:r>
+        <w:t xml:space="preserve"> </w:t>
+      </w:r>
+      <w:r>
+        <w:rPr>
+          <w:i/>
+        </w:rPr>
+        <w:t xml:space="preserve">one</w:t>
+      </w:r>
+      <w:r>
+        <w:t xml:space="preserve"> </w:t>
+      </w:r>
+      <w:r>
+        <w:t xml:space="preserve">of the joint clients may waive the privilege</w:t>
+      </w:r>
+      <w:r>
+        <w:t xml:space="preserve"> </w:t>
+      </w:r>
+      <w:r>
+        <w:t xml:space="preserve">when all were present for the conference</w:t>
+      </w:r>
+      <w:r>
+        <w:t xml:space="preserve"> </w:t>
+      </w:r>
+      <w:r>
+        <w:t xml:space="preserve">or helped create the document.</w:t>
+      </w:r>
+    </w:p>
+    <w:p>
+      <w:pPr>
+        <w:pStyle w:val="BodyText"/>
+      </w:pPr>
+      <w:r>
+        <w:t xml:space="preserve">If one client tells the common lawyer</w:t>
+      </w:r>
+      <w:r>
+        <w:t xml:space="preserve"> </w:t>
+      </w:r>
+      <w:r>
+        <w:t xml:space="preserve">something relevant to the joint representation,</w:t>
+      </w:r>
+      <w:r>
+        <w:t xml:space="preserve"> </w:t>
+      </w:r>
+      <w:r>
+        <w:t xml:space="preserve">the lawyer must tell the others.</w:t>
+      </w:r>
+    </w:p>
+    <w:p>
+      <w:pPr>
+        <w:pStyle w:val="BodyText"/>
+      </w:pPr>
+      <w:r>
+        <w:t xml:space="preserve">When joint clients fall out,</w:t>
+      </w:r>
+      <w:r>
+        <w:t xml:space="preserve"> </w:t>
+      </w:r>
+      <w:r>
+        <w:t xml:space="preserve">their communications are</w:t>
+      </w:r>
+      <w:r>
+        <w:t xml:space="preserve"> </w:t>
+      </w:r>
+      <w:r>
+        <w:rPr>
+          <w:i/>
+        </w:rPr>
+        <w:t xml:space="preserve">not</w:t>
+      </w:r>
+      <w:r>
+        <w:t xml:space="preserve"> </w:t>
+      </w:r>
+      <w:r>
+        <w:t xml:space="preserve">protected</w:t>
+      </w:r>
+      <w:r>
+        <w:t xml:space="preserve"> </w:t>
+      </w:r>
+      <w:r>
+        <w:t xml:space="preserve">by the attorney-client privilege.</w:t>
+      </w:r>
+    </w:p>
+    <w:p>
+      <w:pPr>
+        <w:pStyle w:val="Heading3"/>
+      </w:pPr>
+      <w:bookmarkStart w:id="76" w:name="underlying-information-not-protected"/>
+      <w:r>
+        <w:t xml:space="preserve">Underlying Information Not Protected</w:t>
+      </w:r>
+      <w:bookmarkEnd w:id="76"/>
+    </w:p>
+    <w:p>
+      <w:pPr>
+        <w:pStyle w:val="FirstParagraph"/>
+      </w:pPr>
+      <w:r>
+        <w:t xml:space="preserve">“</w:t>
+      </w:r>
+      <w:r>
+        <w:t xml:space="preserve">The privilege protects communication with counsel,</w:t>
+      </w:r>
+      <w:r>
+        <w:t xml:space="preserve"> </w:t>
+      </w:r>
+      <w:r>
+        <w:t xml:space="preserve">but does not protect the underlying information.</w:t>
+      </w:r>
+      <w:r>
+        <w:t xml:space="preserve">”</w:t>
+      </w:r>
+      <w:r>
+        <w:t xml:space="preserve"> </w:t>
+      </w:r>
+      <w:r>
+        <w:t xml:space="preserve">–Stephen Gillers</w:t>
+      </w:r>
+    </w:p>
+    <w:p>
+      <w:pPr>
+        <w:pStyle w:val="BodyText"/>
+      </w:pPr>
+      <w:r>
+        <w:t xml:space="preserve">Client emails lawyer a problematic Word document</w:t>
+      </w:r>
+      <w:r>
+        <w:t xml:space="preserve"> </w:t>
+      </w:r>
+      <w:r>
+        <w:t xml:space="preserve">that client wrote and transmitted a few years ago</w:t>
+      </w:r>
+      <w:r>
+        <w:t xml:space="preserve"> </w:t>
+      </w:r>
+      <w:r>
+        <w:t xml:space="preserve">and in which client arguably committed fraud.</w:t>
+      </w:r>
+      <w:r>
+        <w:t xml:space="preserve"> </w:t>
+      </w:r>
+      <w:r>
+        <w:t xml:space="preserve">Client’s communications in the body of the email</w:t>
+      </w:r>
+      <w:r>
+        <w:t xml:space="preserve"> </w:t>
+      </w:r>
+      <w:r>
+        <w:t xml:space="preserve">and possibly even the fact that client emailed lawyer</w:t>
+      </w:r>
+      <w:r>
+        <w:t xml:space="preserve"> </w:t>
+      </w:r>
+      <w:r>
+        <w:t xml:space="preserve">are protected by the attorney-client privilege.</w:t>
+      </w:r>
+    </w:p>
+    <w:p>
+      <w:pPr>
+        <w:pStyle w:val="BodyText"/>
+      </w:pPr>
+      <w:r>
+        <w:t xml:space="preserve">However the document remains evidence.</w:t>
+      </w:r>
+      <w:r>
+        <w:t xml:space="preserve"> </w:t>
+      </w:r>
+      <w:r>
+        <w:t xml:space="preserve">And if the other side seeks discovery,</w:t>
+      </w:r>
+      <w:r>
+        <w:t xml:space="preserve"> </w:t>
+      </w:r>
+      <w:r>
+        <w:t xml:space="preserve">the client has not somehow cloaked the document</w:t>
+      </w:r>
+      <w:r>
+        <w:t xml:space="preserve"> </w:t>
+      </w:r>
+      <w:r>
+        <w:t xml:space="preserve">in the attorney-client privilege by mailing it to the lawyer.</w:t>
+      </w:r>
+    </w:p>
+    <w:p>
+      <w:pPr>
+        <w:pStyle w:val="Heading3"/>
+      </w:pPr>
+      <w:bookmarkStart w:id="77" w:name="recommended-reading-viewing"/>
+      <w:r>
+        <w:t xml:space="preserve">Recommended Reading &amp; Viewing</w:t>
+      </w:r>
+      <w:bookmarkEnd w:id="77"/>
+    </w:p>
+    <w:p>
+      <w:pPr>
+        <w:pStyle w:val="FirstParagraph"/>
+      </w:pPr>
+      <w:r>
+        <w:t xml:space="preserve">Some vivid real-life examples of the innocent-person-on-death-row dilemma (see M&amp;F4th, Problem 7-4 on page 167).</w:t>
+      </w:r>
+    </w:p>
+    <w:p>
+      <w:pPr>
+        <w:pStyle w:val="Compact"/>
+        <w:numPr>
+          <w:numId w:val="1016"/>
+          <w:ilvl w:val="0"/>
+        </w:numPr>
+      </w:pPr>
+      <w:hyperlink r:id="rId78">
         <w:r>
           <w:rPr>
             <w:rStyle w:val="Hyperlink"/>
@@ -4062,11 +4451,11 @@
       <w:pPr>
         <w:pStyle w:val="Compact"/>
         <w:numPr>
-          <w:numId w:val="1015"/>
+          <w:numId w:val="1016"/>
           <w:ilvl w:val="0"/>
         </w:numPr>
       </w:pPr>
-      <w:hyperlink r:id="rId78">
+      <w:hyperlink r:id="rId79">
         <w:r>
           <w:rPr>
             <w:rStyle w:val="Hyperlink"/>
@@ -4079,11 +4468,11 @@
       <w:pPr>
         <w:pStyle w:val="Compact"/>
         <w:numPr>
-          <w:numId w:val="1015"/>
+          <w:numId w:val="1016"/>
           <w:ilvl w:val="0"/>
         </w:numPr>
       </w:pPr>
-      <w:hyperlink r:id="rId79">
+      <w:hyperlink r:id="rId80">
         <w:r>
           <w:rPr>
             <w:rStyle w:val="Hyperlink"/>
@@ -4096,21 +4485,21 @@
       <w:pPr>
         <w:pStyle w:val="Heading4"/>
       </w:pPr>
-      <w:bookmarkStart w:id="80" w:name="corporate-counsel"/>
+      <w:bookmarkStart w:id="81" w:name="corporate-counsel"/>
       <w:r>
         <w:t xml:space="preserve">Corporate Counsel</w:t>
       </w:r>
-      <w:bookmarkEnd w:id="80"/>
+      <w:bookmarkEnd w:id="81"/>
     </w:p>
     <w:p>
       <w:pPr>
         <w:pStyle w:val="Heading6"/>
       </w:pPr>
-      <w:bookmarkStart w:id="81" w:name="confidentiality"/>
-      <w:r>
-        <w:t xml:space="preserve">Confidentiality</w:t>
-      </w:r>
-      <w:bookmarkEnd w:id="81"/>
+      <w:bookmarkStart w:id="82" w:name="confidentiality-optional-reading"/>
+      <w:r>
+        <w:t xml:space="preserve">Confidentiality, Optional Reading</w:t>
+      </w:r>
+      <w:bookmarkEnd w:id="82"/>
     </w:p>
     <w:p>
       <w:pPr>
@@ -4124,7 +4513,7 @@
       <w:pPr>
         <w:pStyle w:val="Compact"/>
         <w:numPr>
-          <w:numId w:val="1016"/>
+          <w:numId w:val="1017"/>
           <w:ilvl w:val="0"/>
         </w:numPr>
       </w:pPr>
@@ -4134,7 +4523,7 @@
       <w:r>
         <w:t xml:space="preserve"> </w:t>
       </w:r>
-      <w:hyperlink r:id="rId82">
+      <w:hyperlink r:id="rId83">
         <w:r>
           <w:rPr>
             <w:rStyle w:val="Hyperlink"/>
@@ -4147,7 +4536,7 @@
       <w:pPr>
         <w:pStyle w:val="Compact"/>
         <w:numPr>
-          <w:numId w:val="1016"/>
+          <w:numId w:val="1017"/>
           <w:ilvl w:val="0"/>
         </w:numPr>
       </w:pPr>
@@ -4157,7 +4546,7 @@
       <w:r>
         <w:t xml:space="preserve"> </w:t>
       </w:r>
-      <w:hyperlink r:id="rId83">
+      <w:hyperlink r:id="rId84">
         <w:r>
           <w:rPr>
             <w:rStyle w:val="Hyperlink"/>
@@ -4170,7 +4559,7 @@
       <w:pPr>
         <w:pStyle w:val="Compact"/>
         <w:numPr>
-          <w:numId w:val="1016"/>
+          <w:numId w:val="1017"/>
           <w:ilvl w:val="0"/>
         </w:numPr>
       </w:pPr>
@@ -4180,7 +4569,7 @@
       <w:r>
         <w:t xml:space="preserve"> </w:t>
       </w:r>
-      <w:hyperlink r:id="rId84">
+      <w:hyperlink r:id="rId85">
         <w:r>
           <w:rPr>
             <w:rStyle w:val="Hyperlink"/>
@@ -4201,11 +4590,11 @@
       <w:pPr>
         <w:pStyle w:val="Compact"/>
         <w:numPr>
-          <w:numId w:val="1017"/>
+          <w:numId w:val="1018"/>
           <w:ilvl w:val="0"/>
         </w:numPr>
       </w:pPr>
-      <w:hyperlink r:id="rId85">
+      <w:hyperlink r:id="rId86">
         <w:r>
           <w:rPr>
             <w:rStyle w:val="Hyperlink"/>
@@ -4671,13 +5060,13 @@
       </w:pPr>
     </w:lvl>
   </w:abstractNum>
-  <w:abstractNum w:abstractNumId="99711">
+  <w:abstractNum w:abstractNumId="99731">
     <w:nsid w:val="47261bad"/>
     <w:multiLevelType w:val="multilevel"/>
     <w:lvl w:ilvl="0">
       <w:start w:val="1"/>
       <w:numFmt w:val="lowerLetter"/>
-      <w:lvlText w:val="%1."/>
+      <w:lvlText w:val="(%1)"/>
       <w:lvlJc w:val="left"/>
       <w:pPr>
         <w:tabs>
@@ -4689,7 +5078,7 @@
     <w:lvl w:ilvl="1">
       <w:start w:val="1"/>
       <w:numFmt w:val="lowerLetter"/>
-      <w:lvlText w:val="%2."/>
+      <w:lvlText w:val="(%2)"/>
       <w:lvlJc w:val="left"/>
       <w:pPr>
         <w:tabs>
@@ -4701,7 +5090,7 @@
     <w:lvl w:ilvl="2">
       <w:start w:val="1"/>
       <w:numFmt w:val="lowerLetter"/>
-      <w:lvlText w:val="%3."/>
+      <w:lvlText w:val="(%3)"/>
       <w:lvlJc w:val="left"/>
       <w:pPr>
         <w:tabs>
@@ -4713,7 +5102,7 @@
     <w:lvl w:ilvl="3">
       <w:start w:val="1"/>
       <w:numFmt w:val="lowerLetter"/>
-      <w:lvlText w:val="%4."/>
+      <w:lvlText w:val="(%4)"/>
       <w:lvlJc w:val="left"/>
       <w:pPr>
         <w:tabs>
@@ -4725,7 +5114,7 @@
     <w:lvl w:ilvl="4">
       <w:start w:val="1"/>
       <w:numFmt w:val="lowerLetter"/>
-      <w:lvlText w:val="%5."/>
+      <w:lvlText w:val="(%5)"/>
       <w:lvlJc w:val="left"/>
       <w:pPr>
         <w:tabs>
@@ -4737,7 +5126,7 @@
     <w:lvl w:ilvl="5">
       <w:start w:val="1"/>
       <w:numFmt w:val="lowerLetter"/>
-      <w:lvlText w:val="%6."/>
+      <w:lvlText w:val="(%6)"/>
       <w:lvlJc w:val="left"/>
       <w:pPr>
         <w:tabs>
@@ -4749,7 +5138,7 @@
     <w:lvl w:ilvl="6">
       <w:start w:val="1"/>
       <w:numFmt w:val="lowerLetter"/>
-      <w:lvlText w:val="%7."/>
+      <w:lvlText w:val="(%7)"/>
       <w:lvlJc w:val="left"/>
       <w:pPr>
         <w:tabs>
@@ -4761,7 +5150,7 @@
     <w:lvl w:ilvl="7">
       <w:start w:val="1"/>
       <w:numFmt w:val="lowerLetter"/>
-      <w:lvlText w:val="%8."/>
+      <w:lvlText w:val="(%8)"/>
       <w:lvlJc w:val="left"/>
       <w:pPr>
         <w:tabs>
@@ -4773,7 +5162,7 @@
     <w:lvl w:ilvl="8">
       <w:start w:val="1"/>
       <w:numFmt w:val="lowerLetter"/>
-      <w:lvlText w:val="%9."/>
+      <w:lvlText w:val="(%9)"/>
       <w:lvlJc w:val="left"/>
       <w:pPr>
         <w:tabs>
@@ -4793,6 +5182,9 @@
     <w:abstractNumId w:val="991"/>
   </w:num>
   <w:num w:numId="1002">
+    <w:abstractNumId w:val="991"/>
+  </w:num>
+  <w:num w:numId="1003">
     <w:abstractNumId w:val="99411"/>
     <w:lvlOverride w:ilvl="0">
       <w:startOverride w:val="1"/>
@@ -4822,9 +5214,6 @@
       <w:startOverride w:val="1"/>
     </w:lvlOverride>
   </w:num>
-  <w:num w:numId="1003">
-    <w:abstractNumId w:val="991"/>
-  </w:num>
   <w:num w:numId="1004">
     <w:abstractNumId w:val="991"/>
   </w:num>
@@ -4832,7 +5221,10 @@
     <w:abstractNumId w:val="991"/>
   </w:num>
   <w:num w:numId="1006">
-    <w:abstractNumId w:val="99711"/>
+    <w:abstractNumId w:val="991"/>
+  </w:num>
+  <w:num w:numId="1007">
+    <w:abstractNumId w:val="99731"/>
     <w:lvlOverride w:ilvl="0">
       <w:startOverride w:val="1"/>
     </w:lvlOverride>
@@ -4861,9 +5253,6 @@
       <w:startOverride w:val="1"/>
     </w:lvlOverride>
   </w:num>
-  <w:num w:numId="1007">
-    <w:abstractNumId w:val="991"/>
-  </w:num>
   <w:num w:numId="1008">
     <w:abstractNumId w:val="991"/>
   </w:num>
@@ -4877,6 +5266,9 @@
     <w:abstractNumId w:val="991"/>
   </w:num>
   <w:num w:numId="1012">
+    <w:abstractNumId w:val="991"/>
+  </w:num>
+  <w:num w:numId="1013">
     <w:abstractNumId w:val="99411"/>
     <w:lvlOverride w:ilvl="0">
       <w:startOverride w:val="1"/>
@@ -4906,9 +5298,6 @@
       <w:startOverride w:val="1"/>
     </w:lvlOverride>
   </w:num>
-  <w:num w:numId="1013">
-    <w:abstractNumId w:val="991"/>
-  </w:num>
   <w:num w:numId="1014">
     <w:abstractNumId w:val="991"/>
   </w:num>
@@ -4916,6 +5305,9 @@
     <w:abstractNumId w:val="991"/>
   </w:num>
   <w:num w:numId="1016">
+    <w:abstractNumId w:val="991"/>
+  </w:num>
+  <w:num w:numId="1017">
     <w:abstractNumId w:val="99411"/>
     <w:lvlOverride w:ilvl="0">
       <w:startOverride w:val="1"/>
@@ -4945,7 +5337,7 @@
       <w:startOverride w:val="1"/>
     </w:lvlOverride>
   </w:num>
-  <w:num w:numId="1017">
+  <w:num w:numId="1018">
     <w:abstractNumId w:val="991"/>
   </w:num>
 </w:numbering>

</xml_diff>